<commit_message>
finised 1st part of last stage
</commit_message>
<xml_diff>
--- a/BD_P_3etap.docx
+++ b/BD_P_3etap.docx
@@ -1119,6 +1119,7 @@
           <w:szCs w:val="24"/>
         </w:rPr>
       </w:pPr>
+      <w:proofErr w:type="spellStart"/>
       <w:r>
         <w:rPr>
           <w:rFonts w:ascii="Calibri" w:eastAsia="Calibri" w:hAnsi="Calibri" w:cs="Calibri"/>
@@ -1127,7 +1128,18 @@
           <w:sz w:val="24"/>
           <w:szCs w:val="24"/>
         </w:rPr>
-        <w:t>Hashowanie haseł</w:t>
+        <w:t>Hashowanie</w:t>
+      </w:r>
+      <w:proofErr w:type="spellEnd"/>
+      <w:r>
+        <w:rPr>
+          <w:rFonts w:ascii="Calibri" w:eastAsia="Calibri" w:hAnsi="Calibri" w:cs="Calibri"/>
+          <w:b/>
+          <w:bCs/>
+          <w:sz w:val="24"/>
+          <w:szCs w:val="24"/>
+        </w:rPr>
+        <w:t xml:space="preserve"> haseł</w:t>
       </w:r>
       <w:r>
         <w:rPr>
@@ -1378,6 +1390,7 @@
         </w:rPr>
         <w:t xml:space="preserve">Nazwa PU: </w:t>
       </w:r>
+      <w:proofErr w:type="spellStart"/>
       <w:r>
         <w:rPr>
           <w:rFonts w:ascii="Times New Roman" w:eastAsia="Times New Roman" w:hAnsi="Times New Roman" w:cs="Times New Roman"/>
@@ -1394,6 +1407,7 @@
         </w:rPr>
         <w:t>klienta</w:t>
       </w:r>
+      <w:proofErr w:type="spellEnd"/>
     </w:p>
     <w:p>
       <w:pPr>
@@ -1614,8 +1628,18 @@
           <w:b/>
           <w:bCs/>
         </w:rPr>
-        <w:t xml:space="preserve"> poprzez PU Zweryfikuj_wprowadzone_dane</w:t>
-      </w:r>
+        <w:t xml:space="preserve"> poprzez PU </w:t>
+      </w:r>
+      <w:proofErr w:type="spellStart"/>
+      <w:r>
+        <w:rPr>
+          <w:rFonts w:ascii="Times New Roman" w:eastAsia="Times New Roman" w:hAnsi="Times New Roman" w:cs="Times New Roman"/>
+          <w:b/>
+          <w:bCs/>
+        </w:rPr>
+        <w:t>Zweryfikuj_wprowadzone_dane</w:t>
+      </w:r>
+      <w:proofErr w:type="spellEnd"/>
     </w:p>
     <w:p>
       <w:pPr>
@@ -1713,7 +1737,16 @@
           <w:b/>
           <w:bCs/>
         </w:rPr>
-        <w:t>Nazwa PU:  Zwery</w:t>
+        <w:t xml:space="preserve">Nazwa PU:  </w:t>
+      </w:r>
+      <w:proofErr w:type="spellStart"/>
+      <w:r>
+        <w:rPr>
+          <w:rFonts w:ascii="Times New Roman" w:eastAsia="Times New Roman" w:hAnsi="Times New Roman" w:cs="Times New Roman"/>
+          <w:b/>
+          <w:bCs/>
+        </w:rPr>
+        <w:t>Zwery</w:t>
       </w:r>
       <w:r>
         <w:rPr>
@@ -1739,6 +1772,7 @@
         </w:rPr>
         <w:t>_użytkownika</w:t>
       </w:r>
+      <w:proofErr w:type="spellEnd"/>
     </w:p>
     <w:p>
       <w:pPr>
@@ -1796,8 +1830,27 @@
           <w:b/>
           <w:bCs/>
         </w:rPr>
-        <w:t xml:space="preserve">Jest uruchamiany z następujących PU: Zarejestruj_nowego_klienta, </w:t>
-      </w:r>
+        <w:t xml:space="preserve">Jest uruchamiany z następujących PU: </w:t>
+      </w:r>
+      <w:proofErr w:type="spellStart"/>
+      <w:r>
+        <w:rPr>
+          <w:rFonts w:ascii="Times New Roman" w:eastAsia="Times New Roman" w:hAnsi="Times New Roman" w:cs="Times New Roman"/>
+          <w:b/>
+          <w:bCs/>
+        </w:rPr>
+        <w:t>Zarejestruj_nowego_klienta</w:t>
+      </w:r>
+      <w:proofErr w:type="spellEnd"/>
+      <w:r>
+        <w:rPr>
+          <w:rFonts w:ascii="Times New Roman" w:eastAsia="Times New Roman" w:hAnsi="Times New Roman" w:cs="Times New Roman"/>
+          <w:b/>
+          <w:bCs/>
+        </w:rPr>
+        <w:t xml:space="preserve">, </w:t>
+      </w:r>
+      <w:proofErr w:type="spellStart"/>
       <w:r>
         <w:rPr>
           <w:rFonts w:ascii="Times New Roman" w:eastAsia="Times New Roman" w:hAnsi="Times New Roman" w:cs="Times New Roman"/>
@@ -1806,14 +1859,25 @@
         </w:rPr>
         <w:t>Utwórz_nowe_konto</w:t>
       </w:r>
-      <w:r>
-        <w:rPr>
-          <w:rFonts w:ascii="Times New Roman" w:eastAsia="Times New Roman" w:hAnsi="Times New Roman" w:cs="Times New Roman"/>
-          <w:b/>
-          <w:bCs/>
-        </w:rPr>
-        <w:t>, Zmień_dane_osobowe</w:t>
-      </w:r>
+      <w:proofErr w:type="spellEnd"/>
+      <w:r>
+        <w:rPr>
+          <w:rFonts w:ascii="Times New Roman" w:eastAsia="Times New Roman" w:hAnsi="Times New Roman" w:cs="Times New Roman"/>
+          <w:b/>
+          <w:bCs/>
+        </w:rPr>
+        <w:t xml:space="preserve">, </w:t>
+      </w:r>
+      <w:proofErr w:type="spellStart"/>
+      <w:r>
+        <w:rPr>
+          <w:rFonts w:ascii="Times New Roman" w:eastAsia="Times New Roman" w:hAnsi="Times New Roman" w:cs="Times New Roman"/>
+          <w:b/>
+          <w:bCs/>
+        </w:rPr>
+        <w:t>Zmień_dane_osobowe</w:t>
+      </w:r>
+      <w:proofErr w:type="spellEnd"/>
     </w:p>
     <w:p>
       <w:pPr>
@@ -1985,8 +2049,18 @@
           <w:b/>
           <w:bCs/>
         </w:rPr>
-        <w:t>Nazwa PU: Zmień_dane_osobowe</w:t>
-      </w:r>
+        <w:t xml:space="preserve">Nazwa PU: </w:t>
+      </w:r>
+      <w:proofErr w:type="spellStart"/>
+      <w:r>
+        <w:rPr>
+          <w:rFonts w:ascii="Times New Roman" w:eastAsia="Times New Roman" w:hAnsi="Times New Roman" w:cs="Times New Roman"/>
+          <w:b/>
+          <w:bCs/>
+        </w:rPr>
+        <w:t>Zmień_dane_osobowe</w:t>
+      </w:r>
+      <w:proofErr w:type="spellEnd"/>
     </w:p>
     <w:p>
       <w:pPr>
@@ -2143,7 +2217,25 @@
           <w:b/>
           <w:bCs/>
         </w:rPr>
-        <w:t>Jeżeli wśród zmienionych danych występuje nazwa użytkownika to uruchamia PU Zwerfikuj_dane_użytkownika.</w:t>
+        <w:t xml:space="preserve">Jeżeli wśród zmienionych danych występuje nazwa użytkownika to uruchamia PU </w:t>
+      </w:r>
+      <w:proofErr w:type="spellStart"/>
+      <w:r>
+        <w:rPr>
+          <w:rFonts w:ascii="Times New Roman" w:eastAsia="Times New Roman" w:hAnsi="Times New Roman" w:cs="Times New Roman"/>
+          <w:b/>
+          <w:bCs/>
+        </w:rPr>
+        <w:t>Zwerfikuj_dane_użytkownika</w:t>
+      </w:r>
+      <w:proofErr w:type="spellEnd"/>
+      <w:r>
+        <w:rPr>
+          <w:rFonts w:ascii="Times New Roman" w:eastAsia="Times New Roman" w:hAnsi="Times New Roman" w:cs="Times New Roman"/>
+          <w:b/>
+          <w:bCs/>
+        </w:rPr>
+        <w:t>.</w:t>
       </w:r>
     </w:p>
     <w:p>
@@ -2201,8 +2293,18 @@
           <w:b/>
           <w:bCs/>
         </w:rPr>
-        <w:t>Nazwa PU: Przejrzyj_produkty</w:t>
-      </w:r>
+        <w:t xml:space="preserve">Nazwa PU: </w:t>
+      </w:r>
+      <w:proofErr w:type="spellStart"/>
+      <w:r>
+        <w:rPr>
+          <w:rFonts w:ascii="Times New Roman" w:eastAsia="Times New Roman" w:hAnsi="Times New Roman" w:cs="Times New Roman"/>
+          <w:b/>
+          <w:bCs/>
+        </w:rPr>
+        <w:t>Przejrzyj_produkty</w:t>
+      </w:r>
+      <w:proofErr w:type="spellEnd"/>
     </w:p>
     <w:p>
       <w:pPr>
@@ -2409,8 +2511,18 @@
           <w:b/>
           <w:bCs/>
         </w:rPr>
-        <w:t>Nazwa PU:  Dodaj_produkt_do_zamówienia</w:t>
-      </w:r>
+        <w:t xml:space="preserve">Nazwa PU:  </w:t>
+      </w:r>
+      <w:proofErr w:type="spellStart"/>
+      <w:r>
+        <w:rPr>
+          <w:rFonts w:ascii="Times New Roman" w:eastAsia="Times New Roman" w:hAnsi="Times New Roman" w:cs="Times New Roman"/>
+          <w:b/>
+          <w:bCs/>
+        </w:rPr>
+        <w:t>Dodaj_produkt_do_zamówienia</w:t>
+      </w:r>
+      <w:proofErr w:type="spellEnd"/>
     </w:p>
     <w:p>
       <w:pPr>
@@ -2467,8 +2579,18 @@
           <w:b/>
           <w:bCs/>
         </w:rPr>
-        <w:t>Jest uruchamiany z PU Przejrzyj_produkty</w:t>
-      </w:r>
+        <w:t xml:space="preserve">Jest uruchamiany z PU </w:t>
+      </w:r>
+      <w:proofErr w:type="spellStart"/>
+      <w:r>
+        <w:rPr>
+          <w:rFonts w:ascii="Times New Roman" w:eastAsia="Times New Roman" w:hAnsi="Times New Roman" w:cs="Times New Roman"/>
+          <w:b/>
+          <w:bCs/>
+        </w:rPr>
+        <w:t>Przejrzyj_produkty</w:t>
+      </w:r>
+      <w:proofErr w:type="spellEnd"/>
     </w:p>
     <w:p>
       <w:pPr>
@@ -2832,8 +2954,18 @@
           <w:b/>
           <w:bCs/>
         </w:rPr>
-        <w:t>Nazwa PU: Zarządzaj_zamówieniami</w:t>
-      </w:r>
+        <w:t xml:space="preserve">Nazwa PU: </w:t>
+      </w:r>
+      <w:proofErr w:type="spellStart"/>
+      <w:r>
+        <w:rPr>
+          <w:rFonts w:ascii="Times New Roman" w:eastAsia="Times New Roman" w:hAnsi="Times New Roman" w:cs="Times New Roman"/>
+          <w:b/>
+          <w:bCs/>
+        </w:rPr>
+        <w:t>Zarządzaj_zamówieniami</w:t>
+      </w:r>
+      <w:proofErr w:type="spellEnd"/>
     </w:p>
     <w:p>
       <w:pPr>
@@ -2998,8 +3130,36 @@
           <w:b/>
           <w:bCs/>
         </w:rPr>
-        <w:t>stając z PU Akcpetuj_zamówienie lub anulować korzystając z PU Anuluj_zamówienie</w:t>
-      </w:r>
+        <w:t xml:space="preserve">stając z PU </w:t>
+      </w:r>
+      <w:proofErr w:type="spellStart"/>
+      <w:r>
+        <w:rPr>
+          <w:rFonts w:ascii="Times New Roman" w:eastAsia="Times New Roman" w:hAnsi="Times New Roman" w:cs="Times New Roman"/>
+          <w:b/>
+          <w:bCs/>
+        </w:rPr>
+        <w:t>Akcpetuj_zamówienie</w:t>
+      </w:r>
+      <w:proofErr w:type="spellEnd"/>
+      <w:r>
+        <w:rPr>
+          <w:rFonts w:ascii="Times New Roman" w:eastAsia="Times New Roman" w:hAnsi="Times New Roman" w:cs="Times New Roman"/>
+          <w:b/>
+          <w:bCs/>
+        </w:rPr>
+        <w:t xml:space="preserve"> lub anulować korzystając z PU </w:t>
+      </w:r>
+      <w:proofErr w:type="spellStart"/>
+      <w:r>
+        <w:rPr>
+          <w:rFonts w:ascii="Times New Roman" w:eastAsia="Times New Roman" w:hAnsi="Times New Roman" w:cs="Times New Roman"/>
+          <w:b/>
+          <w:bCs/>
+        </w:rPr>
+        <w:t>Anuluj_zamówienie</w:t>
+      </w:r>
+      <w:proofErr w:type="spellEnd"/>
     </w:p>
     <w:p>
       <w:pPr>
@@ -3098,8 +3258,18 @@
           <w:b/>
           <w:bCs/>
         </w:rPr>
-        <w:t>Nazwa PU: Anuluj_zamówienie</w:t>
-      </w:r>
+        <w:t xml:space="preserve">Nazwa PU: </w:t>
+      </w:r>
+      <w:proofErr w:type="spellStart"/>
+      <w:r>
+        <w:rPr>
+          <w:rFonts w:ascii="Times New Roman" w:eastAsia="Times New Roman" w:hAnsi="Times New Roman" w:cs="Times New Roman"/>
+          <w:b/>
+          <w:bCs/>
+        </w:rPr>
+        <w:t>Anuluj_zamówienie</w:t>
+      </w:r>
+      <w:proofErr w:type="spellEnd"/>
     </w:p>
     <w:p>
       <w:pPr>
@@ -3156,8 +3326,18 @@
           <w:b/>
           <w:bCs/>
         </w:rPr>
-        <w:t>Jest uruchamiany z PU Zarządzaj_zamówieniami</w:t>
-      </w:r>
+        <w:t xml:space="preserve">Jest uruchamiany z PU </w:t>
+      </w:r>
+      <w:proofErr w:type="spellStart"/>
+      <w:r>
+        <w:rPr>
+          <w:rFonts w:ascii="Times New Roman" w:eastAsia="Times New Roman" w:hAnsi="Times New Roman" w:cs="Times New Roman"/>
+          <w:b/>
+          <w:bCs/>
+        </w:rPr>
+        <w:t>Zarządzaj_zamówieniami</w:t>
+      </w:r>
+      <w:proofErr w:type="spellEnd"/>
     </w:p>
     <w:p>
       <w:pPr>
@@ -3308,8 +3488,18 @@
           <w:b/>
           <w:bCs/>
         </w:rPr>
-        <w:t>Nazwa PU: Akceptuj_zamówienie</w:t>
-      </w:r>
+        <w:t xml:space="preserve">Nazwa PU: </w:t>
+      </w:r>
+      <w:proofErr w:type="spellStart"/>
+      <w:r>
+        <w:rPr>
+          <w:rFonts w:ascii="Times New Roman" w:eastAsia="Times New Roman" w:hAnsi="Times New Roman" w:cs="Times New Roman"/>
+          <w:b/>
+          <w:bCs/>
+        </w:rPr>
+        <w:t>Akceptuj_zamówienie</w:t>
+      </w:r>
+      <w:proofErr w:type="spellEnd"/>
     </w:p>
     <w:p>
       <w:pPr>
@@ -3366,8 +3556,18 @@
           <w:b/>
           <w:bCs/>
         </w:rPr>
-        <w:t>Jest uruchamiany z PU Zarządzaj_zamówieniami</w:t>
-      </w:r>
+        <w:t xml:space="preserve">Jest uruchamiany z PU </w:t>
+      </w:r>
+      <w:proofErr w:type="spellStart"/>
+      <w:r>
+        <w:rPr>
+          <w:rFonts w:ascii="Times New Roman" w:eastAsia="Times New Roman" w:hAnsi="Times New Roman" w:cs="Times New Roman"/>
+          <w:b/>
+          <w:bCs/>
+        </w:rPr>
+        <w:t>Zarządzaj_zamówieniami</w:t>
+      </w:r>
+      <w:proofErr w:type="spellEnd"/>
     </w:p>
     <w:p>
       <w:pPr>
@@ -3497,8 +3697,18 @@
           <w:b/>
           <w:bCs/>
         </w:rPr>
-        <w:t>Nazwa PU: Zarządzaj_kontami</w:t>
-      </w:r>
+        <w:t xml:space="preserve">Nazwa PU: </w:t>
+      </w:r>
+      <w:proofErr w:type="spellStart"/>
+      <w:r>
+        <w:rPr>
+          <w:rFonts w:ascii="Times New Roman" w:eastAsia="Times New Roman" w:hAnsi="Times New Roman" w:cs="Times New Roman"/>
+          <w:b/>
+          <w:bCs/>
+        </w:rPr>
+        <w:t>Zarządzaj_kontami</w:t>
+      </w:r>
+      <w:proofErr w:type="spellEnd"/>
     </w:p>
     <w:p>
       <w:pPr>
@@ -3647,16 +3857,54 @@
           <w:b/>
           <w:bCs/>
         </w:rPr>
-        <w:t xml:space="preserve"> może edytować dane osobowe korzystając z PU Zmień_dane_osobowe</w:t>
-      </w:r>
-      <w:r>
-        <w:rPr>
-          <w:rFonts w:ascii="Times New Roman" w:eastAsia="Times New Roman" w:hAnsi="Times New Roman" w:cs="Times New Roman"/>
-          <w:b/>
-          <w:bCs/>
-        </w:rPr>
-        <w:t xml:space="preserve"> lub usunać konto korzystając z PU Usuń_konto</w:t>
-      </w:r>
+        <w:t xml:space="preserve"> może edytować dane osobowe korzystając z PU </w:t>
+      </w:r>
+      <w:proofErr w:type="spellStart"/>
+      <w:r>
+        <w:rPr>
+          <w:rFonts w:ascii="Times New Roman" w:eastAsia="Times New Roman" w:hAnsi="Times New Roman" w:cs="Times New Roman"/>
+          <w:b/>
+          <w:bCs/>
+        </w:rPr>
+        <w:t>Zmień_dane_osobowe</w:t>
+      </w:r>
+      <w:proofErr w:type="spellEnd"/>
+      <w:r>
+        <w:rPr>
+          <w:rFonts w:ascii="Times New Roman" w:eastAsia="Times New Roman" w:hAnsi="Times New Roman" w:cs="Times New Roman"/>
+          <w:b/>
+          <w:bCs/>
+        </w:rPr>
+        <w:t xml:space="preserve"> lub </w:t>
+      </w:r>
+      <w:proofErr w:type="spellStart"/>
+      <w:r>
+        <w:rPr>
+          <w:rFonts w:ascii="Times New Roman" w:eastAsia="Times New Roman" w:hAnsi="Times New Roman" w:cs="Times New Roman"/>
+          <w:b/>
+          <w:bCs/>
+        </w:rPr>
+        <w:t>usunać</w:t>
+      </w:r>
+      <w:proofErr w:type="spellEnd"/>
+      <w:r>
+        <w:rPr>
+          <w:rFonts w:ascii="Times New Roman" w:eastAsia="Times New Roman" w:hAnsi="Times New Roman" w:cs="Times New Roman"/>
+          <w:b/>
+          <w:bCs/>
+        </w:rPr>
+        <w:t xml:space="preserve"> konto korzystając z PU </w:t>
+      </w:r>
+      <w:proofErr w:type="spellStart"/>
+      <w:r>
+        <w:rPr>
+          <w:rFonts w:ascii="Times New Roman" w:eastAsia="Times New Roman" w:hAnsi="Times New Roman" w:cs="Times New Roman"/>
+          <w:b/>
+          <w:bCs/>
+        </w:rPr>
+        <w:t>Usuń_konto</w:t>
+      </w:r>
+      <w:proofErr w:type="spellEnd"/>
     </w:p>
     <w:p>
       <w:pPr>
@@ -3681,8 +3929,18 @@
           <w:b/>
           <w:bCs/>
         </w:rPr>
-        <w:t>W przypadku, kiedy konto nie istnieje użytkownik może je utworzyć korzystając z PU Utwórz_nowe_konto</w:t>
-      </w:r>
+        <w:t xml:space="preserve">W przypadku, kiedy konto nie istnieje użytkownik może je utworzyć korzystając z PU </w:t>
+      </w:r>
+      <w:proofErr w:type="spellStart"/>
+      <w:r>
+        <w:rPr>
+          <w:rFonts w:ascii="Times New Roman" w:eastAsia="Times New Roman" w:hAnsi="Times New Roman" w:cs="Times New Roman"/>
+          <w:b/>
+          <w:bCs/>
+        </w:rPr>
+        <w:t>Utwórz_nowe_konto</w:t>
+      </w:r>
+      <w:proofErr w:type="spellEnd"/>
     </w:p>
     <w:p>
       <w:pPr>
@@ -3728,8 +3986,18 @@
           <w:b/>
           <w:bCs/>
         </w:rPr>
-        <w:t>Nazwa PU: Usuń_konto</w:t>
-      </w:r>
+        <w:t xml:space="preserve">Nazwa PU: </w:t>
+      </w:r>
+      <w:proofErr w:type="spellStart"/>
+      <w:r>
+        <w:rPr>
+          <w:rFonts w:ascii="Times New Roman" w:eastAsia="Times New Roman" w:hAnsi="Times New Roman" w:cs="Times New Roman"/>
+          <w:b/>
+          <w:bCs/>
+        </w:rPr>
+        <w:t>Usuń_konto</w:t>
+      </w:r>
+      <w:proofErr w:type="spellEnd"/>
     </w:p>
     <w:p>
       <w:pPr>
@@ -3786,8 +4054,18 @@
           <w:b/>
           <w:bCs/>
         </w:rPr>
-        <w:t>Jest uruchamiany z PU Zarządzaj_kontami</w:t>
-      </w:r>
+        <w:t xml:space="preserve">Jest uruchamiany z PU </w:t>
+      </w:r>
+      <w:proofErr w:type="spellStart"/>
+      <w:r>
+        <w:rPr>
+          <w:rFonts w:ascii="Times New Roman" w:eastAsia="Times New Roman" w:hAnsi="Times New Roman" w:cs="Times New Roman"/>
+          <w:b/>
+          <w:bCs/>
+        </w:rPr>
+        <w:t>Zarządzaj_kontami</w:t>
+      </w:r>
+      <w:proofErr w:type="spellEnd"/>
     </w:p>
     <w:p>
       <w:pPr>
@@ -3931,8 +4209,18 @@
           <w:b/>
           <w:bCs/>
         </w:rPr>
-        <w:t>Nazwa PU: Utwórz_nowe_konto</w:t>
-      </w:r>
+        <w:t xml:space="preserve">Nazwa PU: </w:t>
+      </w:r>
+      <w:proofErr w:type="spellStart"/>
+      <w:r>
+        <w:rPr>
+          <w:rFonts w:ascii="Times New Roman" w:eastAsia="Times New Roman" w:hAnsi="Times New Roman" w:cs="Times New Roman"/>
+          <w:b/>
+          <w:bCs/>
+        </w:rPr>
+        <w:t>Utwórz_nowe_konto</w:t>
+      </w:r>
+      <w:proofErr w:type="spellEnd"/>
     </w:p>
     <w:p>
       <w:pPr>
@@ -3989,8 +4277,18 @@
           <w:b/>
           <w:bCs/>
         </w:rPr>
-        <w:t>Jest uruchamiany z PU Zarządzaj_kontami</w:t>
-      </w:r>
+        <w:t xml:space="preserve">Jest uruchamiany z PU </w:t>
+      </w:r>
+      <w:proofErr w:type="spellStart"/>
+      <w:r>
+        <w:rPr>
+          <w:rFonts w:ascii="Times New Roman" w:eastAsia="Times New Roman" w:hAnsi="Times New Roman" w:cs="Times New Roman"/>
+          <w:b/>
+          <w:bCs/>
+        </w:rPr>
+        <w:t>Zarządzaj_kontami</w:t>
+      </w:r>
+      <w:proofErr w:type="spellEnd"/>
     </w:p>
     <w:p>
       <w:pPr>
@@ -4081,8 +4379,18 @@
           <w:b/>
           <w:bCs/>
         </w:rPr>
-        <w:t xml:space="preserve"> za pomocą PU Zweryfikuj_dane_użytkownika</w:t>
-      </w:r>
+        <w:t xml:space="preserve"> za pomocą PU </w:t>
+      </w:r>
+      <w:proofErr w:type="spellStart"/>
+      <w:r>
+        <w:rPr>
+          <w:rFonts w:ascii="Times New Roman" w:eastAsia="Times New Roman" w:hAnsi="Times New Roman" w:cs="Times New Roman"/>
+          <w:b/>
+          <w:bCs/>
+        </w:rPr>
+        <w:t>Zweryfikuj_dane_użytkownika</w:t>
+      </w:r>
+      <w:proofErr w:type="spellEnd"/>
     </w:p>
     <w:p>
       <w:pPr>
@@ -4128,8 +4436,18 @@
           <w:b/>
           <w:bCs/>
         </w:rPr>
-        <w:t>Nazwa PU: Zarządzaj_produktami</w:t>
-      </w:r>
+        <w:t xml:space="preserve">Nazwa PU: </w:t>
+      </w:r>
+      <w:proofErr w:type="spellStart"/>
+      <w:r>
+        <w:rPr>
+          <w:rFonts w:ascii="Times New Roman" w:eastAsia="Times New Roman" w:hAnsi="Times New Roman" w:cs="Times New Roman"/>
+          <w:b/>
+          <w:bCs/>
+        </w:rPr>
+        <w:t>Zarządzaj_produktami</w:t>
+      </w:r>
+      <w:proofErr w:type="spellEnd"/>
     </w:p>
     <w:p>
       <w:pPr>
@@ -4270,8 +4588,36 @@
           <w:b/>
           <w:bCs/>
         </w:rPr>
-        <w:t xml:space="preserve"> który może edytować korzystając z PU Edytuj_produkt lub usunąć korzystając z PU Usuń_produkt</w:t>
-      </w:r>
+        <w:t xml:space="preserve"> który może edytować korzystając z PU </w:t>
+      </w:r>
+      <w:proofErr w:type="spellStart"/>
+      <w:r>
+        <w:rPr>
+          <w:rFonts w:ascii="Times New Roman" w:eastAsia="Times New Roman" w:hAnsi="Times New Roman" w:cs="Times New Roman"/>
+          <w:b/>
+          <w:bCs/>
+        </w:rPr>
+        <w:t>Edytuj_produkt</w:t>
+      </w:r>
+      <w:proofErr w:type="spellEnd"/>
+      <w:r>
+        <w:rPr>
+          <w:rFonts w:ascii="Times New Roman" w:eastAsia="Times New Roman" w:hAnsi="Times New Roman" w:cs="Times New Roman"/>
+          <w:b/>
+          <w:bCs/>
+        </w:rPr>
+        <w:t xml:space="preserve"> lub usunąć korzystając z PU </w:t>
+      </w:r>
+      <w:proofErr w:type="spellStart"/>
+      <w:r>
+        <w:rPr>
+          <w:rFonts w:ascii="Times New Roman" w:eastAsia="Times New Roman" w:hAnsi="Times New Roman" w:cs="Times New Roman"/>
+          <w:b/>
+          <w:bCs/>
+        </w:rPr>
+        <w:t>Usuń_produkt</w:t>
+      </w:r>
+      <w:proofErr w:type="spellEnd"/>
     </w:p>
     <w:p>
       <w:pPr>
@@ -4296,8 +4642,36 @@
           <w:b/>
           <w:bCs/>
         </w:rPr>
-        <w:t>Jeżeli produkt nie istnieje użytkownik może go utworzyć korzystająć z PU Dodaj_produkt</w:t>
-      </w:r>
+        <w:t xml:space="preserve">Jeżeli produkt nie istnieje użytkownik może go utworzyć </w:t>
+      </w:r>
+      <w:proofErr w:type="spellStart"/>
+      <w:r>
+        <w:rPr>
+          <w:rFonts w:ascii="Times New Roman" w:eastAsia="Times New Roman" w:hAnsi="Times New Roman" w:cs="Times New Roman"/>
+          <w:b/>
+          <w:bCs/>
+        </w:rPr>
+        <w:t>korzystająć</w:t>
+      </w:r>
+      <w:proofErr w:type="spellEnd"/>
+      <w:r>
+        <w:rPr>
+          <w:rFonts w:ascii="Times New Roman" w:eastAsia="Times New Roman" w:hAnsi="Times New Roman" w:cs="Times New Roman"/>
+          <w:b/>
+          <w:bCs/>
+        </w:rPr>
+        <w:t xml:space="preserve"> z PU </w:t>
+      </w:r>
+      <w:proofErr w:type="spellStart"/>
+      <w:r>
+        <w:rPr>
+          <w:rFonts w:ascii="Times New Roman" w:eastAsia="Times New Roman" w:hAnsi="Times New Roman" w:cs="Times New Roman"/>
+          <w:b/>
+          <w:bCs/>
+        </w:rPr>
+        <w:t>Dodaj_produkt</w:t>
+      </w:r>
+      <w:proofErr w:type="spellEnd"/>
     </w:p>
     <w:p>
       <w:pPr>
@@ -4356,8 +4730,18 @@
           <w:b/>
           <w:bCs/>
         </w:rPr>
-        <w:t>Nazwa PU: Dodaj_produkt</w:t>
-      </w:r>
+        <w:t xml:space="preserve">Nazwa PU: </w:t>
+      </w:r>
+      <w:proofErr w:type="spellStart"/>
+      <w:r>
+        <w:rPr>
+          <w:rFonts w:ascii="Times New Roman" w:eastAsia="Times New Roman" w:hAnsi="Times New Roman" w:cs="Times New Roman"/>
+          <w:b/>
+          <w:bCs/>
+        </w:rPr>
+        <w:t>Dodaj_produkt</w:t>
+      </w:r>
+      <w:proofErr w:type="spellEnd"/>
     </w:p>
     <w:p>
       <w:pPr>
@@ -4498,8 +4882,18 @@
           <w:b/>
           <w:bCs/>
         </w:rPr>
-        <w:t>wprowadzone dane produktu są unikalne za pomocą PU Zweryfikuj_dane_produktu</w:t>
-      </w:r>
+        <w:t xml:space="preserve">wprowadzone dane produktu są unikalne za pomocą PU </w:t>
+      </w:r>
+      <w:proofErr w:type="spellStart"/>
+      <w:r>
+        <w:rPr>
+          <w:rFonts w:ascii="Times New Roman" w:eastAsia="Times New Roman" w:hAnsi="Times New Roman" w:cs="Times New Roman"/>
+          <w:b/>
+          <w:bCs/>
+        </w:rPr>
+        <w:t>Zweryfikuj_dane_produktu</w:t>
+      </w:r>
+      <w:proofErr w:type="spellEnd"/>
     </w:p>
     <w:p>
       <w:pPr>
@@ -4623,8 +5017,18 @@
           <w:b/>
           <w:bCs/>
         </w:rPr>
-        <w:t>Nazwa PU:  Zweryfikuj_dane_produktu</w:t>
-      </w:r>
+        <w:t xml:space="preserve">Nazwa PU:  </w:t>
+      </w:r>
+      <w:proofErr w:type="spellStart"/>
+      <w:r>
+        <w:rPr>
+          <w:rFonts w:ascii="Times New Roman" w:eastAsia="Times New Roman" w:hAnsi="Times New Roman" w:cs="Times New Roman"/>
+          <w:b/>
+          <w:bCs/>
+        </w:rPr>
+        <w:t>Zweryfikuj_dane_produktu</w:t>
+      </w:r>
+      <w:proofErr w:type="spellEnd"/>
     </w:p>
     <w:p>
       <w:pPr>
@@ -4681,8 +5085,36 @@
           <w:b/>
           <w:bCs/>
         </w:rPr>
-        <w:t>Jest uruchamiany z PU Dodaj_produkt lub PU Edytuj_produkt</w:t>
-      </w:r>
+        <w:t xml:space="preserve">Jest uruchamiany z PU </w:t>
+      </w:r>
+      <w:proofErr w:type="spellStart"/>
+      <w:r>
+        <w:rPr>
+          <w:rFonts w:ascii="Times New Roman" w:eastAsia="Times New Roman" w:hAnsi="Times New Roman" w:cs="Times New Roman"/>
+          <w:b/>
+          <w:bCs/>
+        </w:rPr>
+        <w:t>Dodaj_produkt</w:t>
+      </w:r>
+      <w:proofErr w:type="spellEnd"/>
+      <w:r>
+        <w:rPr>
+          <w:rFonts w:ascii="Times New Roman" w:eastAsia="Times New Roman" w:hAnsi="Times New Roman" w:cs="Times New Roman"/>
+          <w:b/>
+          <w:bCs/>
+        </w:rPr>
+        <w:t xml:space="preserve"> lub PU </w:t>
+      </w:r>
+      <w:proofErr w:type="spellStart"/>
+      <w:r>
+        <w:rPr>
+          <w:rFonts w:ascii="Times New Roman" w:eastAsia="Times New Roman" w:hAnsi="Times New Roman" w:cs="Times New Roman"/>
+          <w:b/>
+          <w:bCs/>
+        </w:rPr>
+        <w:t>Edytuj_produkt</w:t>
+      </w:r>
+      <w:proofErr w:type="spellEnd"/>
     </w:p>
     <w:p>
       <w:pPr>
@@ -4865,8 +5297,18 @@
           <w:b/>
           <w:bCs/>
         </w:rPr>
-        <w:t>Nazwa PU:  Usuń_produkt</w:t>
-      </w:r>
+        <w:t xml:space="preserve">Nazwa PU:  </w:t>
+      </w:r>
+      <w:proofErr w:type="spellStart"/>
+      <w:r>
+        <w:rPr>
+          <w:rFonts w:ascii="Times New Roman" w:eastAsia="Times New Roman" w:hAnsi="Times New Roman" w:cs="Times New Roman"/>
+          <w:b/>
+          <w:bCs/>
+        </w:rPr>
+        <w:t>Usuń_produkt</w:t>
+      </w:r>
+      <w:proofErr w:type="spellEnd"/>
     </w:p>
     <w:p>
       <w:pPr>
@@ -4923,8 +5365,18 @@
           <w:b/>
           <w:bCs/>
         </w:rPr>
-        <w:t>Jest uruchamiany z PU Zarządzaj_produktami</w:t>
-      </w:r>
+        <w:t xml:space="preserve">Jest uruchamiany z PU </w:t>
+      </w:r>
+      <w:proofErr w:type="spellStart"/>
+      <w:r>
+        <w:rPr>
+          <w:rFonts w:ascii="Times New Roman" w:eastAsia="Times New Roman" w:hAnsi="Times New Roman" w:cs="Times New Roman"/>
+          <w:b/>
+          <w:bCs/>
+        </w:rPr>
+        <w:t>Zarządzaj_produktami</w:t>
+      </w:r>
+      <w:proofErr w:type="spellEnd"/>
     </w:p>
     <w:p>
       <w:pPr>
@@ -5059,8 +5511,18 @@
           <w:b/>
           <w:bCs/>
         </w:rPr>
-        <w:t>Nazwa PU: Edytuj_produkt</w:t>
-      </w:r>
+        <w:t xml:space="preserve">Nazwa PU: </w:t>
+      </w:r>
+      <w:proofErr w:type="spellStart"/>
+      <w:r>
+        <w:rPr>
+          <w:rFonts w:ascii="Times New Roman" w:eastAsia="Times New Roman" w:hAnsi="Times New Roman" w:cs="Times New Roman"/>
+          <w:b/>
+          <w:bCs/>
+        </w:rPr>
+        <w:t>Edytuj_produkt</w:t>
+      </w:r>
+      <w:proofErr w:type="spellEnd"/>
     </w:p>
     <w:p>
       <w:pPr>
@@ -5117,8 +5579,18 @@
           <w:b/>
           <w:bCs/>
         </w:rPr>
-        <w:t>Jest uruchamiany z PU Zarządzaj_produktami</w:t>
-      </w:r>
+        <w:t xml:space="preserve">Jest uruchamiany z PU </w:t>
+      </w:r>
+      <w:proofErr w:type="spellStart"/>
+      <w:r>
+        <w:rPr>
+          <w:rFonts w:ascii="Times New Roman" w:eastAsia="Times New Roman" w:hAnsi="Times New Roman" w:cs="Times New Roman"/>
+          <w:b/>
+          <w:bCs/>
+        </w:rPr>
+        <w:t>Zarządzaj_produktami</w:t>
+      </w:r>
+      <w:proofErr w:type="spellEnd"/>
     </w:p>
     <w:p>
       <w:pPr>
@@ -5193,8 +5665,18 @@
           <w:b/>
           <w:bCs/>
         </w:rPr>
-        <w:t>Należy zweryfikować czy wprowadzone dane produktu nie znajdują się już w bazie danych za pomocą PU Zweryfikuj_dane_produktu</w:t>
-      </w:r>
+        <w:t xml:space="preserve">Należy zweryfikować czy wprowadzone dane produktu nie znajdują się już w bazie danych za pomocą PU </w:t>
+      </w:r>
+      <w:proofErr w:type="spellStart"/>
+      <w:r>
+        <w:rPr>
+          <w:rFonts w:ascii="Times New Roman" w:eastAsia="Times New Roman" w:hAnsi="Times New Roman" w:cs="Times New Roman"/>
+          <w:b/>
+          <w:bCs/>
+        </w:rPr>
+        <w:t>Zweryfikuj_dane_produktu</w:t>
+      </w:r>
+      <w:proofErr w:type="spellEnd"/>
     </w:p>
     <w:p>
       <w:pPr>
@@ -5603,6 +6085,7 @@
           <w:lang w:val="en-US"/>
         </w:rPr>
       </w:pPr>
+      <w:proofErr w:type="spellStart"/>
       <w:r>
         <w:rPr>
           <w:rFonts w:ascii="Cambria" w:eastAsia="Times New Roman" w:hAnsi="Cambria" w:cs="Times New Roman"/>
@@ -5611,7 +6094,18 @@
           <w:szCs w:val="24"/>
           <w:lang w:val="en-US"/>
         </w:rPr>
-        <w:t>Tabela Users:</w:t>
+        <w:t>Tabela</w:t>
+      </w:r>
+      <w:proofErr w:type="spellEnd"/>
+      <w:r>
+        <w:rPr>
+          <w:rFonts w:ascii="Cambria" w:eastAsia="Times New Roman" w:hAnsi="Cambria" w:cs="Times New Roman"/>
+          <w:color w:val="000000"/>
+          <w:sz w:val="24"/>
+          <w:szCs w:val="24"/>
+          <w:lang w:val="en-US"/>
+        </w:rPr>
+        <w:t xml:space="preserve"> Users:</w:t>
       </w:r>
     </w:p>
     <w:p>
@@ -5632,6 +6126,7 @@
           <w:lang w:val="en-US"/>
         </w:rPr>
       </w:pPr>
+      <w:proofErr w:type="spellStart"/>
       <w:r>
         <w:rPr>
           <w:rFonts w:ascii="Cambria" w:eastAsia="Times New Roman" w:hAnsi="Cambria" w:cs="Times New Roman"/>
@@ -5642,6 +6137,7 @@
         </w:rPr>
         <w:t>user_id</w:t>
       </w:r>
+      <w:proofErr w:type="spellEnd"/>
     </w:p>
     <w:p>
       <w:pPr>
@@ -5875,6 +6371,7 @@
           <w:lang w:val="en-US"/>
         </w:rPr>
       </w:pPr>
+      <w:proofErr w:type="spellStart"/>
       <w:r>
         <w:rPr>
           <w:rFonts w:ascii="Cambria" w:eastAsia="Times New Roman" w:hAnsi="Cambria" w:cs="Times New Roman"/>
@@ -5883,7 +6380,18 @@
           <w:szCs w:val="24"/>
           <w:lang w:val="en-US"/>
         </w:rPr>
-        <w:t>Tabela Orders:</w:t>
+        <w:t>Tabela</w:t>
+      </w:r>
+      <w:proofErr w:type="spellEnd"/>
+      <w:r>
+        <w:rPr>
+          <w:rFonts w:ascii="Cambria" w:eastAsia="Times New Roman" w:hAnsi="Cambria" w:cs="Times New Roman"/>
+          <w:color w:val="000000"/>
+          <w:sz w:val="24"/>
+          <w:szCs w:val="24"/>
+          <w:lang w:val="en-US"/>
+        </w:rPr>
+        <w:t xml:space="preserve"> Orders:</w:t>
       </w:r>
     </w:p>
     <w:p>
@@ -5904,6 +6412,7 @@
           <w:lang w:val="en-US"/>
         </w:rPr>
       </w:pPr>
+      <w:proofErr w:type="spellStart"/>
       <w:r>
         <w:rPr>
           <w:rFonts w:ascii="Cambria" w:eastAsia="Times New Roman" w:hAnsi="Cambria" w:cs="Times New Roman"/>
@@ -5914,6 +6423,7 @@
         </w:rPr>
         <w:t>order_id</w:t>
       </w:r>
+      <w:proofErr w:type="spellEnd"/>
     </w:p>
     <w:p>
       <w:pPr>
@@ -5933,6 +6443,7 @@
           <w:lang w:val="en-US"/>
         </w:rPr>
       </w:pPr>
+      <w:proofErr w:type="spellStart"/>
       <w:r>
         <w:rPr>
           <w:rFonts w:ascii="Cambria" w:eastAsia="Times New Roman" w:hAnsi="Cambria" w:cs="Times New Roman"/>
@@ -5943,6 +6454,7 @@
         </w:rPr>
         <w:t>user_id</w:t>
       </w:r>
+      <w:proofErr w:type="spellEnd"/>
     </w:p>
     <w:p>
       <w:pPr>
@@ -5962,6 +6474,7 @@
           <w:lang w:val="en-US"/>
         </w:rPr>
       </w:pPr>
+      <w:proofErr w:type="spellStart"/>
       <w:r>
         <w:rPr>
           <w:rFonts w:ascii="Cambria" w:eastAsia="Times New Roman" w:hAnsi="Cambria" w:cs="Times New Roman"/>
@@ -5972,6 +6485,7 @@
         </w:rPr>
         <w:t>clothes_id</w:t>
       </w:r>
+      <w:proofErr w:type="spellEnd"/>
     </w:p>
     <w:p>
       <w:pPr>
@@ -6059,6 +6573,7 @@
           <w:lang w:val="en-US"/>
         </w:rPr>
       </w:pPr>
+      <w:proofErr w:type="spellStart"/>
       <w:r>
         <w:rPr>
           <w:rFonts w:ascii="Cambria" w:eastAsia="Times New Roman" w:hAnsi="Cambria" w:cs="Times New Roman"/>
@@ -6069,6 +6584,7 @@
         </w:rPr>
         <w:t>delivery_id</w:t>
       </w:r>
+      <w:proofErr w:type="spellEnd"/>
     </w:p>
     <w:p>
       <w:pPr>
@@ -6088,6 +6604,7 @@
           <w:lang w:val="en-US"/>
         </w:rPr>
       </w:pPr>
+      <w:proofErr w:type="spellStart"/>
       <w:r>
         <w:rPr>
           <w:rFonts w:ascii="Cambria" w:eastAsia="Times New Roman" w:hAnsi="Cambria" w:cs="Times New Roman"/>
@@ -6098,6 +6615,7 @@
         </w:rPr>
         <w:t>payment_id</w:t>
       </w:r>
+      <w:proofErr w:type="spellEnd"/>
     </w:p>
     <w:p>
       <w:pPr>
@@ -6128,6 +6646,7 @@
           <w:lang w:val="en-US"/>
         </w:rPr>
       </w:pPr>
+      <w:proofErr w:type="spellStart"/>
       <w:r>
         <w:rPr>
           <w:rFonts w:ascii="Cambria" w:eastAsia="Times New Roman" w:hAnsi="Cambria" w:cs="Times New Roman"/>
@@ -6136,7 +6655,18 @@
           <w:szCs w:val="24"/>
           <w:lang w:val="en-US"/>
         </w:rPr>
-        <w:t>Tabela Clothes:</w:t>
+        <w:t>Tabela</w:t>
+      </w:r>
+      <w:proofErr w:type="spellEnd"/>
+      <w:r>
+        <w:rPr>
+          <w:rFonts w:ascii="Cambria" w:eastAsia="Times New Roman" w:hAnsi="Cambria" w:cs="Times New Roman"/>
+          <w:color w:val="000000"/>
+          <w:sz w:val="24"/>
+          <w:szCs w:val="24"/>
+          <w:lang w:val="en-US"/>
+        </w:rPr>
+        <w:t xml:space="preserve"> Clothes:</w:t>
       </w:r>
     </w:p>
     <w:p>
@@ -6157,6 +6687,7 @@
           <w:lang w:val="en-US"/>
         </w:rPr>
       </w:pPr>
+      <w:proofErr w:type="spellStart"/>
       <w:r>
         <w:rPr>
           <w:rFonts w:ascii="Cambria" w:eastAsia="Times New Roman" w:hAnsi="Cambria" w:cs="Times New Roman"/>
@@ -6167,6 +6698,7 @@
         </w:rPr>
         <w:t>clothes_id</w:t>
       </w:r>
+      <w:proofErr w:type="spellEnd"/>
     </w:p>
     <w:p>
       <w:pPr>
@@ -6302,6 +6834,7 @@
           <w:lang w:val="en-US"/>
         </w:rPr>
       </w:pPr>
+      <w:proofErr w:type="spellStart"/>
       <w:r>
         <w:rPr>
           <w:rFonts w:ascii="Cambria" w:eastAsia="Times New Roman" w:hAnsi="Cambria" w:cs="Times New Roman"/>
@@ -6312,6 +6845,7 @@
         </w:rPr>
         <w:t>collection_id</w:t>
       </w:r>
+      <w:proofErr w:type="spellEnd"/>
     </w:p>
     <w:p>
       <w:pPr>
@@ -6342,6 +6876,7 @@
           <w:lang w:val="en-US"/>
         </w:rPr>
       </w:pPr>
+      <w:proofErr w:type="spellStart"/>
       <w:r>
         <w:rPr>
           <w:rFonts w:ascii="Cambria" w:eastAsia="Times New Roman" w:hAnsi="Cambria" w:cs="Times New Roman"/>
@@ -6350,7 +6885,18 @@
           <w:szCs w:val="24"/>
           <w:lang w:val="en-US"/>
         </w:rPr>
-        <w:t xml:space="preserve">Tabela </w:t>
+        <w:t>Tabela</w:t>
+      </w:r>
+      <w:proofErr w:type="spellEnd"/>
+      <w:r>
+        <w:rPr>
+          <w:rFonts w:ascii="Cambria" w:eastAsia="Times New Roman" w:hAnsi="Cambria" w:cs="Times New Roman"/>
+          <w:color w:val="000000"/>
+          <w:sz w:val="24"/>
+          <w:szCs w:val="24"/>
+          <w:lang w:val="en-US"/>
+        </w:rPr>
+        <w:t xml:space="preserve"> </w:t>
       </w:r>
       <w:r>
         <w:rPr>
@@ -6391,6 +6937,7 @@
           <w:lang w:val="en-US"/>
         </w:rPr>
       </w:pPr>
+      <w:proofErr w:type="spellStart"/>
       <w:r>
         <w:rPr>
           <w:rFonts w:ascii="Cambria" w:eastAsia="Times New Roman" w:hAnsi="Cambria" w:cs="Times New Roman"/>
@@ -6401,6 +6948,7 @@
         </w:rPr>
         <w:t>collection_id</w:t>
       </w:r>
+      <w:proofErr w:type="spellEnd"/>
     </w:p>
     <w:p>
       <w:pPr>
@@ -6449,6 +6997,7 @@
           <w:lang w:val="en-US"/>
         </w:rPr>
       </w:pPr>
+      <w:proofErr w:type="spellStart"/>
       <w:r>
         <w:rPr>
           <w:rFonts w:ascii="Cambria" w:eastAsia="Times New Roman" w:hAnsi="Cambria" w:cs="Times New Roman"/>
@@ -6459,6 +7008,7 @@
         </w:rPr>
         <w:t>start_date</w:t>
       </w:r>
+      <w:proofErr w:type="spellEnd"/>
     </w:p>
     <w:p>
       <w:pPr>
@@ -6478,6 +7028,7 @@
           <w:lang w:val="en-US"/>
         </w:rPr>
       </w:pPr>
+      <w:proofErr w:type="spellStart"/>
       <w:r>
         <w:rPr>
           <w:rFonts w:ascii="Cambria" w:eastAsia="Times New Roman" w:hAnsi="Cambria" w:cs="Times New Roman"/>
@@ -6488,6 +7039,7 @@
         </w:rPr>
         <w:t>end_date</w:t>
       </w:r>
+      <w:proofErr w:type="spellEnd"/>
     </w:p>
     <w:p>
       <w:pPr>
@@ -6518,6 +7070,7 @@
           <w:lang w:val="en-US"/>
         </w:rPr>
       </w:pPr>
+      <w:proofErr w:type="spellStart"/>
       <w:r>
         <w:rPr>
           <w:rFonts w:ascii="Cambria" w:eastAsia="Times New Roman" w:hAnsi="Cambria" w:cs="Times New Roman"/>
@@ -6526,7 +7079,18 @@
           <w:szCs w:val="24"/>
           <w:lang w:val="en-US"/>
         </w:rPr>
-        <w:t xml:space="preserve">Tabela </w:t>
+        <w:t>Tabela</w:t>
+      </w:r>
+      <w:proofErr w:type="spellEnd"/>
+      <w:r>
+        <w:rPr>
+          <w:rFonts w:ascii="Cambria" w:eastAsia="Times New Roman" w:hAnsi="Cambria" w:cs="Times New Roman"/>
+          <w:color w:val="000000"/>
+          <w:sz w:val="24"/>
+          <w:szCs w:val="24"/>
+          <w:lang w:val="en-US"/>
+        </w:rPr>
+        <w:t xml:space="preserve"> </w:t>
       </w:r>
       <w:r>
         <w:rPr>
@@ -6567,6 +7131,7 @@
           <w:lang w:val="en-US"/>
         </w:rPr>
       </w:pPr>
+      <w:proofErr w:type="spellStart"/>
       <w:r>
         <w:rPr>
           <w:rFonts w:ascii="Cambria" w:eastAsia="Times New Roman" w:hAnsi="Cambria" w:cs="Times New Roman"/>
@@ -6577,6 +7142,7 @@
         </w:rPr>
         <w:t>delivery_id</w:t>
       </w:r>
+      <w:proofErr w:type="spellEnd"/>
     </w:p>
     <w:p>
       <w:pPr>
@@ -6684,6 +7250,7 @@
           <w:lang w:val="en-US"/>
         </w:rPr>
       </w:pPr>
+      <w:proofErr w:type="spellStart"/>
       <w:r>
         <w:rPr>
           <w:rFonts w:ascii="Cambria" w:eastAsia="Times New Roman" w:hAnsi="Cambria" w:cs="Times New Roman"/>
@@ -6694,6 +7261,7 @@
         </w:rPr>
         <w:t>postal__code</w:t>
       </w:r>
+      <w:proofErr w:type="spellEnd"/>
     </w:p>
     <w:p>
       <w:pPr>
@@ -6752,6 +7320,7 @@
           <w:lang w:val="en-US"/>
         </w:rPr>
       </w:pPr>
+      <w:proofErr w:type="spellStart"/>
       <w:r>
         <w:rPr>
           <w:rFonts w:ascii="Cambria" w:eastAsia="Times New Roman" w:hAnsi="Cambria" w:cs="Times New Roman"/>
@@ -6760,7 +7329,18 @@
           <w:szCs w:val="24"/>
           <w:lang w:val="en-US"/>
         </w:rPr>
-        <w:t xml:space="preserve">Tabela </w:t>
+        <w:t>Tabela</w:t>
+      </w:r>
+      <w:proofErr w:type="spellEnd"/>
+      <w:r>
+        <w:rPr>
+          <w:rFonts w:ascii="Cambria" w:eastAsia="Times New Roman" w:hAnsi="Cambria" w:cs="Times New Roman"/>
+          <w:color w:val="000000"/>
+          <w:sz w:val="24"/>
+          <w:szCs w:val="24"/>
+          <w:lang w:val="en-US"/>
+        </w:rPr>
+        <w:t xml:space="preserve"> </w:t>
       </w:r>
       <w:r>
         <w:rPr>
@@ -6801,6 +7381,7 @@
           <w:lang w:val="en-US"/>
         </w:rPr>
       </w:pPr>
+      <w:proofErr w:type="spellStart"/>
       <w:r>
         <w:rPr>
           <w:rFonts w:ascii="Cambria" w:eastAsia="Times New Roman" w:hAnsi="Cambria" w:cs="Times New Roman"/>
@@ -6811,6 +7392,7 @@
         </w:rPr>
         <w:t>payment_id</w:t>
       </w:r>
+      <w:proofErr w:type="spellEnd"/>
     </w:p>
     <w:p>
       <w:pPr>
@@ -6859,6 +7441,7 @@
           <w:lang w:val="en-US"/>
         </w:rPr>
       </w:pPr>
+      <w:proofErr w:type="spellStart"/>
       <w:r>
         <w:rPr>
           <w:rFonts w:ascii="Cambria" w:eastAsia="Times New Roman" w:hAnsi="Cambria" w:cs="Times New Roman"/>
@@ -6869,6 +7452,7 @@
         </w:rPr>
         <w:t>payment_form</w:t>
       </w:r>
+      <w:proofErr w:type="spellEnd"/>
     </w:p>
     <w:p>
       <w:pPr>
@@ -7023,8 +7607,19 @@
           <w:sz w:val="20"/>
           <w:szCs w:val="20"/>
         </w:rPr>
-        <w:t>Pobierać informację znajdując się w bazie danych o swoim koncie, poza jego user_id</w:t>
-      </w:r>
+        <w:t xml:space="preserve">Pobierać informację znajdując się w bazie danych o swoim koncie, poza jego </w:t>
+      </w:r>
+      <w:proofErr w:type="spellStart"/>
+      <w:r>
+        <w:rPr>
+          <w:rFonts w:ascii="Verdana" w:eastAsia="Times New Roman" w:hAnsi="Verdana" w:cs="Times New Roman"/>
+          <w:color w:val="000000"/>
+          <w:sz w:val="20"/>
+          <w:szCs w:val="20"/>
+        </w:rPr>
+        <w:t>user_id</w:t>
+      </w:r>
+      <w:proofErr w:type="spellEnd"/>
     </w:p>
     <w:p>
       <w:pPr>
@@ -7062,7 +7657,51 @@
           <w:szCs w:val="20"/>
           <w:lang w:val="en-US"/>
         </w:rPr>
-        <w:t>SELECT login, name, surname, role, email, phone FROM Users WHERE user_id = :user_id;</w:t>
+        <w:t xml:space="preserve">SELECT login, name, surname, role, email, phone FROM Users WHERE </w:t>
+      </w:r>
+      <w:proofErr w:type="spellStart"/>
+      <w:r>
+        <w:rPr>
+          <w:rFonts w:ascii="Verdana" w:eastAsia="Times New Roman" w:hAnsi="Verdana" w:cs="Times New Roman"/>
+          <w:color w:val="000000"/>
+          <w:sz w:val="20"/>
+          <w:szCs w:val="20"/>
+          <w:lang w:val="en-US"/>
+        </w:rPr>
+        <w:t>user_id</w:t>
+      </w:r>
+      <w:proofErr w:type="spellEnd"/>
+      <w:r>
+        <w:rPr>
+          <w:rFonts w:ascii="Verdana" w:eastAsia="Times New Roman" w:hAnsi="Verdana" w:cs="Times New Roman"/>
+          <w:color w:val="000000"/>
+          <w:sz w:val="20"/>
+          <w:szCs w:val="20"/>
+          <w:lang w:val="en-US"/>
+        </w:rPr>
+        <w:t xml:space="preserve"> = :</w:t>
+      </w:r>
+      <w:proofErr w:type="spellStart"/>
+      <w:r>
+        <w:rPr>
+          <w:rFonts w:ascii="Verdana" w:eastAsia="Times New Roman" w:hAnsi="Verdana" w:cs="Times New Roman"/>
+          <w:color w:val="000000"/>
+          <w:sz w:val="20"/>
+          <w:szCs w:val="20"/>
+          <w:lang w:val="en-US"/>
+        </w:rPr>
+        <w:t>user_id</w:t>
+      </w:r>
+      <w:proofErr w:type="spellEnd"/>
+      <w:r>
+        <w:rPr>
+          <w:rFonts w:ascii="Verdana" w:eastAsia="Times New Roman" w:hAnsi="Verdana" w:cs="Times New Roman"/>
+          <w:color w:val="000000"/>
+          <w:sz w:val="20"/>
+          <w:szCs w:val="20"/>
+          <w:lang w:val="en-US"/>
+        </w:rPr>
+        <w:t>;</w:t>
       </w:r>
     </w:p>
     <w:p>
@@ -7140,7 +7779,67 @@
           <w:sz w:val="20"/>
           <w:szCs w:val="20"/>
         </w:rPr>
-        <w:t xml:space="preserve"> (użytkownik nie może modyfikować user_id, login, name, surname, role):</w:t>
+        <w:t xml:space="preserve"> (użytkownik nie może modyfikować </w:t>
+      </w:r>
+      <w:proofErr w:type="spellStart"/>
+      <w:r>
+        <w:rPr>
+          <w:rFonts w:ascii="Verdana" w:eastAsia="Times New Roman" w:hAnsi="Verdana" w:cs="Times New Roman"/>
+          <w:color w:val="000000"/>
+          <w:sz w:val="20"/>
+          <w:szCs w:val="20"/>
+        </w:rPr>
+        <w:t>user_id</w:t>
+      </w:r>
+      <w:proofErr w:type="spellEnd"/>
+      <w:r>
+        <w:rPr>
+          <w:rFonts w:ascii="Verdana" w:eastAsia="Times New Roman" w:hAnsi="Verdana" w:cs="Times New Roman"/>
+          <w:color w:val="000000"/>
+          <w:sz w:val="20"/>
+          <w:szCs w:val="20"/>
+        </w:rPr>
+        <w:t xml:space="preserve">, login, </w:t>
+      </w:r>
+      <w:proofErr w:type="spellStart"/>
+      <w:r>
+        <w:rPr>
+          <w:rFonts w:ascii="Verdana" w:eastAsia="Times New Roman" w:hAnsi="Verdana" w:cs="Times New Roman"/>
+          <w:color w:val="000000"/>
+          <w:sz w:val="20"/>
+          <w:szCs w:val="20"/>
+        </w:rPr>
+        <w:t>name</w:t>
+      </w:r>
+      <w:proofErr w:type="spellEnd"/>
+      <w:r>
+        <w:rPr>
+          <w:rFonts w:ascii="Verdana" w:eastAsia="Times New Roman" w:hAnsi="Verdana" w:cs="Times New Roman"/>
+          <w:color w:val="000000"/>
+          <w:sz w:val="20"/>
+          <w:szCs w:val="20"/>
+        </w:rPr>
+        <w:t xml:space="preserve">, </w:t>
+      </w:r>
+      <w:proofErr w:type="spellStart"/>
+      <w:r>
+        <w:rPr>
+          <w:rFonts w:ascii="Verdana" w:eastAsia="Times New Roman" w:hAnsi="Verdana" w:cs="Times New Roman"/>
+          <w:color w:val="000000"/>
+          <w:sz w:val="20"/>
+          <w:szCs w:val="20"/>
+        </w:rPr>
+        <w:t>surname</w:t>
+      </w:r>
+      <w:proofErr w:type="spellEnd"/>
+      <w:r>
+        <w:rPr>
+          <w:rFonts w:ascii="Verdana" w:eastAsia="Times New Roman" w:hAnsi="Verdana" w:cs="Times New Roman"/>
+          <w:color w:val="000000"/>
+          <w:sz w:val="20"/>
+          <w:szCs w:val="20"/>
+        </w:rPr>
+        <w:t>, role):</w:t>
       </w:r>
     </w:p>
     <w:p>
@@ -7179,7 +7878,51 @@
           <w:szCs w:val="20"/>
           <w:lang w:val="en-US"/>
         </w:rPr>
-        <w:t>UPDATE Users SET email = :email, phone = :phone WHERE user_id = :user_id;</w:t>
+        <w:t xml:space="preserve">UPDATE Users SET email = :email, phone = :phone WHERE </w:t>
+      </w:r>
+      <w:proofErr w:type="spellStart"/>
+      <w:r>
+        <w:rPr>
+          <w:rFonts w:ascii="Verdana" w:eastAsia="Times New Roman" w:hAnsi="Verdana" w:cs="Times New Roman"/>
+          <w:color w:val="000000"/>
+          <w:sz w:val="20"/>
+          <w:szCs w:val="20"/>
+          <w:lang w:val="en-US"/>
+        </w:rPr>
+        <w:t>user_id</w:t>
+      </w:r>
+      <w:proofErr w:type="spellEnd"/>
+      <w:r>
+        <w:rPr>
+          <w:rFonts w:ascii="Verdana" w:eastAsia="Times New Roman" w:hAnsi="Verdana" w:cs="Times New Roman"/>
+          <w:color w:val="000000"/>
+          <w:sz w:val="20"/>
+          <w:szCs w:val="20"/>
+          <w:lang w:val="en-US"/>
+        </w:rPr>
+        <w:t xml:space="preserve"> = :</w:t>
+      </w:r>
+      <w:proofErr w:type="spellStart"/>
+      <w:r>
+        <w:rPr>
+          <w:rFonts w:ascii="Verdana" w:eastAsia="Times New Roman" w:hAnsi="Verdana" w:cs="Times New Roman"/>
+          <w:color w:val="000000"/>
+          <w:sz w:val="20"/>
+          <w:szCs w:val="20"/>
+          <w:lang w:val="en-US"/>
+        </w:rPr>
+        <w:t>user_id</w:t>
+      </w:r>
+      <w:proofErr w:type="spellEnd"/>
+      <w:r>
+        <w:rPr>
+          <w:rFonts w:ascii="Verdana" w:eastAsia="Times New Roman" w:hAnsi="Verdana" w:cs="Times New Roman"/>
+          <w:color w:val="000000"/>
+          <w:sz w:val="20"/>
+          <w:szCs w:val="20"/>
+          <w:lang w:val="en-US"/>
+        </w:rPr>
+        <w:t>;</w:t>
       </w:r>
     </w:p>
     <w:p>
@@ -7250,14 +7993,25 @@
         </w:rPr>
         <w:t xml:space="preserve"> w tabeli </w:t>
       </w:r>
-      <w:r>
-        <w:rPr>
-          <w:rFonts w:ascii="Verdana" w:eastAsia="Times New Roman" w:hAnsi="Verdana" w:cs="Times New Roman"/>
-          <w:color w:val="000000"/>
-          <w:sz w:val="20"/>
-          <w:szCs w:val="20"/>
-        </w:rPr>
-        <w:t xml:space="preserve">Clothes </w:t>
+      <w:proofErr w:type="spellStart"/>
+      <w:r>
+        <w:rPr>
+          <w:rFonts w:ascii="Verdana" w:eastAsia="Times New Roman" w:hAnsi="Verdana" w:cs="Times New Roman"/>
+          <w:color w:val="000000"/>
+          <w:sz w:val="20"/>
+          <w:szCs w:val="20"/>
+        </w:rPr>
+        <w:t>Clothes</w:t>
+      </w:r>
+      <w:proofErr w:type="spellEnd"/>
+      <w:r>
+        <w:rPr>
+          <w:rFonts w:ascii="Verdana" w:eastAsia="Times New Roman" w:hAnsi="Verdana" w:cs="Times New Roman"/>
+          <w:color w:val="000000"/>
+          <w:sz w:val="20"/>
+          <w:szCs w:val="20"/>
+        </w:rPr>
+        <w:t xml:space="preserve"> </w:t>
       </w:r>
       <w:r>
         <w:rPr>
@@ -7275,7 +8029,27 @@
           <w:sz w:val="20"/>
           <w:szCs w:val="20"/>
         </w:rPr>
-        <w:t xml:space="preserve"> i filtrować wyszukiwania po wszystkich jej atrybutach oraz filtrować po atrybutach z tabeli Collections </w:t>
+        <w:t xml:space="preserve"> i filtrować wyszukiwania po wszystkich jej atrybutach oraz filtrować po atrybutach z tabeli </w:t>
+      </w:r>
+      <w:proofErr w:type="spellStart"/>
+      <w:r>
+        <w:rPr>
+          <w:rFonts w:ascii="Verdana" w:eastAsia="Times New Roman" w:hAnsi="Verdana" w:cs="Times New Roman"/>
+          <w:color w:val="000000"/>
+          <w:sz w:val="20"/>
+          <w:szCs w:val="20"/>
+        </w:rPr>
+        <w:t>Collections</w:t>
+      </w:r>
+      <w:proofErr w:type="spellEnd"/>
+      <w:r>
+        <w:rPr>
+          <w:rFonts w:ascii="Verdana" w:eastAsia="Times New Roman" w:hAnsi="Verdana" w:cs="Times New Roman"/>
+          <w:color w:val="000000"/>
+          <w:sz w:val="20"/>
+          <w:szCs w:val="20"/>
+        </w:rPr>
+        <w:t xml:space="preserve"> </w:t>
       </w:r>
     </w:p>
     <w:p>
@@ -7314,7 +8088,29 @@
           <w:szCs w:val="20"/>
           <w:lang w:val="en-US"/>
         </w:rPr>
-        <w:t>SELECT * FROM Clothes WHERE collection_id IN (</w:t>
+        <w:t xml:space="preserve">SELECT * FROM Clothes WHERE </w:t>
+      </w:r>
+      <w:proofErr w:type="spellStart"/>
+      <w:r>
+        <w:rPr>
+          <w:rFonts w:ascii="Verdana" w:eastAsia="Times New Roman" w:hAnsi="Verdana" w:cs="Times New Roman"/>
+          <w:color w:val="000000"/>
+          <w:sz w:val="20"/>
+          <w:szCs w:val="20"/>
+          <w:lang w:val="en-US"/>
+        </w:rPr>
+        <w:t>collection_id</w:t>
+      </w:r>
+      <w:proofErr w:type="spellEnd"/>
+      <w:r>
+        <w:rPr>
+          <w:rFonts w:ascii="Verdana" w:eastAsia="Times New Roman" w:hAnsi="Verdana" w:cs="Times New Roman"/>
+          <w:color w:val="000000"/>
+          <w:sz w:val="20"/>
+          <w:szCs w:val="20"/>
+          <w:lang w:val="en-US"/>
+        </w:rPr>
+        <w:t xml:space="preserve"> IN (</w:t>
       </w:r>
     </w:p>
     <w:p>
@@ -7339,7 +8135,73 @@
           <w:szCs w:val="20"/>
           <w:lang w:val="en-US"/>
         </w:rPr>
-        <w:t xml:space="preserve">    SELECT collection_id FROM Collections WHERE start_date &lt;= CURRENT_DATE AND end_date &gt;= CURRENT_DATE</w:t>
+        <w:t xml:space="preserve">    SELECT </w:t>
+      </w:r>
+      <w:proofErr w:type="spellStart"/>
+      <w:r>
+        <w:rPr>
+          <w:rFonts w:ascii="Verdana" w:eastAsia="Times New Roman" w:hAnsi="Verdana" w:cs="Times New Roman"/>
+          <w:color w:val="000000"/>
+          <w:sz w:val="20"/>
+          <w:szCs w:val="20"/>
+          <w:lang w:val="en-US"/>
+        </w:rPr>
+        <w:t>collection_id</w:t>
+      </w:r>
+      <w:proofErr w:type="spellEnd"/>
+      <w:r>
+        <w:rPr>
+          <w:rFonts w:ascii="Verdana" w:eastAsia="Times New Roman" w:hAnsi="Verdana" w:cs="Times New Roman"/>
+          <w:color w:val="000000"/>
+          <w:sz w:val="20"/>
+          <w:szCs w:val="20"/>
+          <w:lang w:val="en-US"/>
+        </w:rPr>
+        <w:t xml:space="preserve"> FROM Collections WHERE </w:t>
+      </w:r>
+      <w:proofErr w:type="spellStart"/>
+      <w:r>
+        <w:rPr>
+          <w:rFonts w:ascii="Verdana" w:eastAsia="Times New Roman" w:hAnsi="Verdana" w:cs="Times New Roman"/>
+          <w:color w:val="000000"/>
+          <w:sz w:val="20"/>
+          <w:szCs w:val="20"/>
+          <w:lang w:val="en-US"/>
+        </w:rPr>
+        <w:t>start_date</w:t>
+      </w:r>
+      <w:proofErr w:type="spellEnd"/>
+      <w:r>
+        <w:rPr>
+          <w:rFonts w:ascii="Verdana" w:eastAsia="Times New Roman" w:hAnsi="Verdana" w:cs="Times New Roman"/>
+          <w:color w:val="000000"/>
+          <w:sz w:val="20"/>
+          <w:szCs w:val="20"/>
+          <w:lang w:val="en-US"/>
+        </w:rPr>
+        <w:t xml:space="preserve"> &lt;= CURRENT_DATE AND </w:t>
+      </w:r>
+      <w:proofErr w:type="spellStart"/>
+      <w:r>
+        <w:rPr>
+          <w:rFonts w:ascii="Verdana" w:eastAsia="Times New Roman" w:hAnsi="Verdana" w:cs="Times New Roman"/>
+          <w:color w:val="000000"/>
+          <w:sz w:val="20"/>
+          <w:szCs w:val="20"/>
+          <w:lang w:val="en-US"/>
+        </w:rPr>
+        <w:t>end_date</w:t>
+      </w:r>
+      <w:proofErr w:type="spellEnd"/>
+      <w:r>
+        <w:rPr>
+          <w:rFonts w:ascii="Verdana" w:eastAsia="Times New Roman" w:hAnsi="Verdana" w:cs="Times New Roman"/>
+          <w:color w:val="000000"/>
+          <w:sz w:val="20"/>
+          <w:szCs w:val="20"/>
+          <w:lang w:val="en-US"/>
+        </w:rPr>
+        <w:t xml:space="preserve"> &gt;= CURRENT_DATE</w:t>
       </w:r>
     </w:p>
     <w:p>
@@ -7504,7 +8366,29 @@
           <w:szCs w:val="20"/>
           <w:lang w:val="en-US"/>
         </w:rPr>
-        <w:t xml:space="preserve">  AND (:price IS NULL OR price &lt;= :max_price);</w:t>
+        <w:t xml:space="preserve">  AND (:price IS NULL OR price &lt;= :</w:t>
+      </w:r>
+      <w:proofErr w:type="spellStart"/>
+      <w:r>
+        <w:rPr>
+          <w:rFonts w:ascii="Verdana" w:eastAsia="Times New Roman" w:hAnsi="Verdana" w:cs="Times New Roman"/>
+          <w:color w:val="000000"/>
+          <w:sz w:val="20"/>
+          <w:szCs w:val="20"/>
+          <w:lang w:val="en-US"/>
+        </w:rPr>
+        <w:t>max_price</w:t>
+      </w:r>
+      <w:proofErr w:type="spellEnd"/>
+      <w:r>
+        <w:rPr>
+          <w:rFonts w:ascii="Verdana" w:eastAsia="Times New Roman" w:hAnsi="Verdana" w:cs="Times New Roman"/>
+          <w:color w:val="000000"/>
+          <w:sz w:val="20"/>
+          <w:szCs w:val="20"/>
+          <w:lang w:val="en-US"/>
+        </w:rPr>
+        <w:t>);</w:t>
       </w:r>
     </w:p>
     <w:p>
@@ -7555,15 +8439,38 @@
           <w:lang w:val="en-US"/>
         </w:rPr>
       </w:pPr>
-      <w:r>
-        <w:rPr>
-          <w:rFonts w:ascii="Verdana" w:eastAsia="Times New Roman" w:hAnsi="Verdana" w:cs="Times New Roman"/>
-          <w:color w:val="000000"/>
-          <w:sz w:val="20"/>
-          <w:szCs w:val="20"/>
-          <w:lang w:val="en-US"/>
-        </w:rPr>
-        <w:t>Tworzyć zamówieni</w:t>
+      <w:proofErr w:type="spellStart"/>
+      <w:r>
+        <w:rPr>
+          <w:rFonts w:ascii="Verdana" w:eastAsia="Times New Roman" w:hAnsi="Verdana" w:cs="Times New Roman"/>
+          <w:color w:val="000000"/>
+          <w:sz w:val="20"/>
+          <w:szCs w:val="20"/>
+          <w:lang w:val="en-US"/>
+        </w:rPr>
+        <w:t>Tworzyć</w:t>
+      </w:r>
+      <w:proofErr w:type="spellEnd"/>
+      <w:r>
+        <w:rPr>
+          <w:rFonts w:ascii="Verdana" w:eastAsia="Times New Roman" w:hAnsi="Verdana" w:cs="Times New Roman"/>
+          <w:color w:val="000000"/>
+          <w:sz w:val="20"/>
+          <w:szCs w:val="20"/>
+          <w:lang w:val="en-US"/>
+        </w:rPr>
+        <w:t xml:space="preserve"> </w:t>
+      </w:r>
+      <w:proofErr w:type="spellStart"/>
+      <w:r>
+        <w:rPr>
+          <w:rFonts w:ascii="Verdana" w:eastAsia="Times New Roman" w:hAnsi="Verdana" w:cs="Times New Roman"/>
+          <w:color w:val="000000"/>
+          <w:sz w:val="20"/>
+          <w:szCs w:val="20"/>
+          <w:lang w:val="en-US"/>
+        </w:rPr>
+        <w:t>zamówieni</w:t>
       </w:r>
       <w:r>
         <w:rPr>
@@ -7575,6 +8482,7 @@
         </w:rPr>
         <w:t>e</w:t>
       </w:r>
+      <w:proofErr w:type="spellEnd"/>
       <w:r>
         <w:rPr>
           <w:rFonts w:ascii="Verdana" w:eastAsia="Times New Roman" w:hAnsi="Verdana" w:cs="Times New Roman"/>
@@ -7608,7 +8516,95 @@
           <w:szCs w:val="20"/>
           <w:lang w:val="en-US"/>
         </w:rPr>
-        <w:t>INSERT INTO Orders (user_id, clothes_id, date, amount, delivery_id, payment_id)</w:t>
+        <w:t>INSERT INTO Orders (</w:t>
+      </w:r>
+      <w:proofErr w:type="spellStart"/>
+      <w:r>
+        <w:rPr>
+          <w:rFonts w:ascii="Verdana" w:eastAsia="Times New Roman" w:hAnsi="Verdana" w:cs="Times New Roman"/>
+          <w:color w:val="000000"/>
+          <w:sz w:val="20"/>
+          <w:szCs w:val="20"/>
+          <w:lang w:val="en-US"/>
+        </w:rPr>
+        <w:t>user_id</w:t>
+      </w:r>
+      <w:proofErr w:type="spellEnd"/>
+      <w:r>
+        <w:rPr>
+          <w:rFonts w:ascii="Verdana" w:eastAsia="Times New Roman" w:hAnsi="Verdana" w:cs="Times New Roman"/>
+          <w:color w:val="000000"/>
+          <w:sz w:val="20"/>
+          <w:szCs w:val="20"/>
+          <w:lang w:val="en-US"/>
+        </w:rPr>
+        <w:t xml:space="preserve">, </w:t>
+      </w:r>
+      <w:proofErr w:type="spellStart"/>
+      <w:r>
+        <w:rPr>
+          <w:rFonts w:ascii="Verdana" w:eastAsia="Times New Roman" w:hAnsi="Verdana" w:cs="Times New Roman"/>
+          <w:color w:val="000000"/>
+          <w:sz w:val="20"/>
+          <w:szCs w:val="20"/>
+          <w:lang w:val="en-US"/>
+        </w:rPr>
+        <w:t>clothes_id</w:t>
+      </w:r>
+      <w:proofErr w:type="spellEnd"/>
+      <w:r>
+        <w:rPr>
+          <w:rFonts w:ascii="Verdana" w:eastAsia="Times New Roman" w:hAnsi="Verdana" w:cs="Times New Roman"/>
+          <w:color w:val="000000"/>
+          <w:sz w:val="20"/>
+          <w:szCs w:val="20"/>
+          <w:lang w:val="en-US"/>
+        </w:rPr>
+        <w:t xml:space="preserve">, date, amount, </w:t>
+      </w:r>
+      <w:proofErr w:type="spellStart"/>
+      <w:r>
+        <w:rPr>
+          <w:rFonts w:ascii="Verdana" w:eastAsia="Times New Roman" w:hAnsi="Verdana" w:cs="Times New Roman"/>
+          <w:color w:val="000000"/>
+          <w:sz w:val="20"/>
+          <w:szCs w:val="20"/>
+          <w:lang w:val="en-US"/>
+        </w:rPr>
+        <w:t>delivery_id</w:t>
+      </w:r>
+      <w:proofErr w:type="spellEnd"/>
+      <w:r>
+        <w:rPr>
+          <w:rFonts w:ascii="Verdana" w:eastAsia="Times New Roman" w:hAnsi="Verdana" w:cs="Times New Roman"/>
+          <w:color w:val="000000"/>
+          <w:sz w:val="20"/>
+          <w:szCs w:val="20"/>
+          <w:lang w:val="en-US"/>
+        </w:rPr>
+        <w:t xml:space="preserve">, </w:t>
+      </w:r>
+      <w:proofErr w:type="spellStart"/>
+      <w:r>
+        <w:rPr>
+          <w:rFonts w:ascii="Verdana" w:eastAsia="Times New Roman" w:hAnsi="Verdana" w:cs="Times New Roman"/>
+          <w:color w:val="000000"/>
+          <w:sz w:val="20"/>
+          <w:szCs w:val="20"/>
+          <w:lang w:val="en-US"/>
+        </w:rPr>
+        <w:t>payment_id</w:t>
+      </w:r>
+      <w:proofErr w:type="spellEnd"/>
+      <w:r>
+        <w:rPr>
+          <w:rFonts w:ascii="Verdana" w:eastAsia="Times New Roman" w:hAnsi="Verdana" w:cs="Times New Roman"/>
+          <w:color w:val="000000"/>
+          <w:sz w:val="20"/>
+          <w:szCs w:val="20"/>
+          <w:lang w:val="en-US"/>
+        </w:rPr>
+        <w:t>)</w:t>
       </w:r>
     </w:p>
     <w:p>
@@ -7633,7 +8629,95 @@
           <w:szCs w:val="20"/>
           <w:lang w:val="en-US"/>
         </w:rPr>
-        <w:t>VALUES (:user_id, :clothes_id, :date, :amount, :delivery_id, :payment_id);</w:t>
+        <w:t>VALUES (:</w:t>
+      </w:r>
+      <w:proofErr w:type="spellStart"/>
+      <w:r>
+        <w:rPr>
+          <w:rFonts w:ascii="Verdana" w:eastAsia="Times New Roman" w:hAnsi="Verdana" w:cs="Times New Roman"/>
+          <w:color w:val="000000"/>
+          <w:sz w:val="20"/>
+          <w:szCs w:val="20"/>
+          <w:lang w:val="en-US"/>
+        </w:rPr>
+        <w:t>user_id</w:t>
+      </w:r>
+      <w:proofErr w:type="spellEnd"/>
+      <w:r>
+        <w:rPr>
+          <w:rFonts w:ascii="Verdana" w:eastAsia="Times New Roman" w:hAnsi="Verdana" w:cs="Times New Roman"/>
+          <w:color w:val="000000"/>
+          <w:sz w:val="20"/>
+          <w:szCs w:val="20"/>
+          <w:lang w:val="en-US"/>
+        </w:rPr>
+        <w:t>, :</w:t>
+      </w:r>
+      <w:proofErr w:type="spellStart"/>
+      <w:r>
+        <w:rPr>
+          <w:rFonts w:ascii="Verdana" w:eastAsia="Times New Roman" w:hAnsi="Verdana" w:cs="Times New Roman"/>
+          <w:color w:val="000000"/>
+          <w:sz w:val="20"/>
+          <w:szCs w:val="20"/>
+          <w:lang w:val="en-US"/>
+        </w:rPr>
+        <w:t>clothes_id</w:t>
+      </w:r>
+      <w:proofErr w:type="spellEnd"/>
+      <w:r>
+        <w:rPr>
+          <w:rFonts w:ascii="Verdana" w:eastAsia="Times New Roman" w:hAnsi="Verdana" w:cs="Times New Roman"/>
+          <w:color w:val="000000"/>
+          <w:sz w:val="20"/>
+          <w:szCs w:val="20"/>
+          <w:lang w:val="en-US"/>
+        </w:rPr>
+        <w:t>, :date, :amount, :</w:t>
+      </w:r>
+      <w:proofErr w:type="spellStart"/>
+      <w:r>
+        <w:rPr>
+          <w:rFonts w:ascii="Verdana" w:eastAsia="Times New Roman" w:hAnsi="Verdana" w:cs="Times New Roman"/>
+          <w:color w:val="000000"/>
+          <w:sz w:val="20"/>
+          <w:szCs w:val="20"/>
+          <w:lang w:val="en-US"/>
+        </w:rPr>
+        <w:t>delivery_id</w:t>
+      </w:r>
+      <w:proofErr w:type="spellEnd"/>
+      <w:r>
+        <w:rPr>
+          <w:rFonts w:ascii="Verdana" w:eastAsia="Times New Roman" w:hAnsi="Verdana" w:cs="Times New Roman"/>
+          <w:color w:val="000000"/>
+          <w:sz w:val="20"/>
+          <w:szCs w:val="20"/>
+          <w:lang w:val="en-US"/>
+        </w:rPr>
+        <w:t>, :</w:t>
+      </w:r>
+      <w:proofErr w:type="spellStart"/>
+      <w:r>
+        <w:rPr>
+          <w:rFonts w:ascii="Verdana" w:eastAsia="Times New Roman" w:hAnsi="Verdana" w:cs="Times New Roman"/>
+          <w:color w:val="000000"/>
+          <w:sz w:val="20"/>
+          <w:szCs w:val="20"/>
+          <w:lang w:val="en-US"/>
+        </w:rPr>
+        <w:t>payment_id</w:t>
+      </w:r>
+      <w:proofErr w:type="spellEnd"/>
+      <w:r>
+        <w:rPr>
+          <w:rFonts w:ascii="Verdana" w:eastAsia="Times New Roman" w:hAnsi="Verdana" w:cs="Times New Roman"/>
+          <w:color w:val="000000"/>
+          <w:sz w:val="20"/>
+          <w:szCs w:val="20"/>
+          <w:lang w:val="en-US"/>
+        </w:rPr>
+        <w:t>);</w:t>
       </w:r>
     </w:p>
     <w:p>
@@ -7732,7 +8816,51 @@
           <w:szCs w:val="20"/>
           <w:lang w:val="en-US"/>
         </w:rPr>
-        <w:t>INSERT INTO Payments (status, payment_form, date, user_id)</w:t>
+        <w:t xml:space="preserve">INSERT INTO Payments (status, </w:t>
+      </w:r>
+      <w:proofErr w:type="spellStart"/>
+      <w:r>
+        <w:rPr>
+          <w:rFonts w:ascii="Verdana" w:eastAsia="Times New Roman" w:hAnsi="Verdana" w:cs="Times New Roman"/>
+          <w:color w:val="000000"/>
+          <w:sz w:val="20"/>
+          <w:szCs w:val="20"/>
+          <w:lang w:val="en-US"/>
+        </w:rPr>
+        <w:t>payment_form</w:t>
+      </w:r>
+      <w:proofErr w:type="spellEnd"/>
+      <w:r>
+        <w:rPr>
+          <w:rFonts w:ascii="Verdana" w:eastAsia="Times New Roman" w:hAnsi="Verdana" w:cs="Times New Roman"/>
+          <w:color w:val="000000"/>
+          <w:sz w:val="20"/>
+          <w:szCs w:val="20"/>
+          <w:lang w:val="en-US"/>
+        </w:rPr>
+        <w:t xml:space="preserve">, date, </w:t>
+      </w:r>
+      <w:proofErr w:type="spellStart"/>
+      <w:r>
+        <w:rPr>
+          <w:rFonts w:ascii="Verdana" w:eastAsia="Times New Roman" w:hAnsi="Verdana" w:cs="Times New Roman"/>
+          <w:color w:val="000000"/>
+          <w:sz w:val="20"/>
+          <w:szCs w:val="20"/>
+          <w:lang w:val="en-US"/>
+        </w:rPr>
+        <w:t>user_id</w:t>
+      </w:r>
+      <w:proofErr w:type="spellEnd"/>
+      <w:r>
+        <w:rPr>
+          <w:rFonts w:ascii="Verdana" w:eastAsia="Times New Roman" w:hAnsi="Verdana" w:cs="Times New Roman"/>
+          <w:color w:val="000000"/>
+          <w:sz w:val="20"/>
+          <w:szCs w:val="20"/>
+          <w:lang w:val="en-US"/>
+        </w:rPr>
+        <w:t>)</w:t>
       </w:r>
     </w:p>
     <w:p>
@@ -7757,7 +8885,51 @@
           <w:szCs w:val="20"/>
           <w:lang w:val="en-US"/>
         </w:rPr>
-        <w:t>VALUES (:status, :payment_form, CURRENT_DATE, :user_id);</w:t>
+        <w:t>VALUES (:status, :</w:t>
+      </w:r>
+      <w:proofErr w:type="spellStart"/>
+      <w:r>
+        <w:rPr>
+          <w:rFonts w:ascii="Verdana" w:eastAsia="Times New Roman" w:hAnsi="Verdana" w:cs="Times New Roman"/>
+          <w:color w:val="000000"/>
+          <w:sz w:val="20"/>
+          <w:szCs w:val="20"/>
+          <w:lang w:val="en-US"/>
+        </w:rPr>
+        <w:t>payment_form</w:t>
+      </w:r>
+      <w:proofErr w:type="spellEnd"/>
+      <w:r>
+        <w:rPr>
+          <w:rFonts w:ascii="Verdana" w:eastAsia="Times New Roman" w:hAnsi="Verdana" w:cs="Times New Roman"/>
+          <w:color w:val="000000"/>
+          <w:sz w:val="20"/>
+          <w:szCs w:val="20"/>
+          <w:lang w:val="en-US"/>
+        </w:rPr>
+        <w:t>, CURRENT_DATE, :</w:t>
+      </w:r>
+      <w:proofErr w:type="spellStart"/>
+      <w:r>
+        <w:rPr>
+          <w:rFonts w:ascii="Verdana" w:eastAsia="Times New Roman" w:hAnsi="Verdana" w:cs="Times New Roman"/>
+          <w:color w:val="000000"/>
+          <w:sz w:val="20"/>
+          <w:szCs w:val="20"/>
+          <w:lang w:val="en-US"/>
+        </w:rPr>
+        <w:t>user_id</w:t>
+      </w:r>
+      <w:proofErr w:type="spellEnd"/>
+      <w:r>
+        <w:rPr>
+          <w:rFonts w:ascii="Verdana" w:eastAsia="Times New Roman" w:hAnsi="Verdana" w:cs="Times New Roman"/>
+          <w:color w:val="000000"/>
+          <w:sz w:val="20"/>
+          <w:szCs w:val="20"/>
+          <w:lang w:val="en-US"/>
+        </w:rPr>
+        <w:t>);</w:t>
       </w:r>
     </w:p>
     <w:p>
@@ -7884,7 +9056,29 @@
           <w:szCs w:val="20"/>
           <w:lang w:val="en-US"/>
         </w:rPr>
-        <w:t>status, payment_form, date</w:t>
+        <w:t xml:space="preserve">status, </w:t>
+      </w:r>
+      <w:proofErr w:type="spellStart"/>
+      <w:r>
+        <w:rPr>
+          <w:rFonts w:ascii="Verdana" w:eastAsia="Times New Roman" w:hAnsi="Verdana" w:cs="Times New Roman"/>
+          <w:color w:val="000000"/>
+          <w:sz w:val="20"/>
+          <w:szCs w:val="20"/>
+          <w:lang w:val="en-US"/>
+        </w:rPr>
+        <w:t>payment_form</w:t>
+      </w:r>
+      <w:proofErr w:type="spellEnd"/>
+      <w:r>
+        <w:rPr>
+          <w:rFonts w:ascii="Verdana" w:eastAsia="Times New Roman" w:hAnsi="Verdana" w:cs="Times New Roman"/>
+          <w:color w:val="000000"/>
+          <w:sz w:val="20"/>
+          <w:szCs w:val="20"/>
+          <w:lang w:val="en-US"/>
+        </w:rPr>
+        <w:t>, date</w:t>
       </w:r>
       <w:r>
         <w:rPr>
@@ -7904,7 +9098,51 @@
           <w:szCs w:val="20"/>
           <w:lang w:val="en-US"/>
         </w:rPr>
-        <w:t>E payment_id = :payment_id;</w:t>
+        <w:t xml:space="preserve">E </w:t>
+      </w:r>
+      <w:proofErr w:type="spellStart"/>
+      <w:r>
+        <w:rPr>
+          <w:rFonts w:ascii="Verdana" w:eastAsia="Times New Roman" w:hAnsi="Verdana" w:cs="Times New Roman"/>
+          <w:color w:val="000000"/>
+          <w:sz w:val="20"/>
+          <w:szCs w:val="20"/>
+          <w:lang w:val="en-US"/>
+        </w:rPr>
+        <w:t>payment_id</w:t>
+      </w:r>
+      <w:proofErr w:type="spellEnd"/>
+      <w:r>
+        <w:rPr>
+          <w:rFonts w:ascii="Verdana" w:eastAsia="Times New Roman" w:hAnsi="Verdana" w:cs="Times New Roman"/>
+          <w:color w:val="000000"/>
+          <w:sz w:val="20"/>
+          <w:szCs w:val="20"/>
+          <w:lang w:val="en-US"/>
+        </w:rPr>
+        <w:t xml:space="preserve"> = :</w:t>
+      </w:r>
+      <w:proofErr w:type="spellStart"/>
+      <w:r>
+        <w:rPr>
+          <w:rFonts w:ascii="Verdana" w:eastAsia="Times New Roman" w:hAnsi="Verdana" w:cs="Times New Roman"/>
+          <w:color w:val="000000"/>
+          <w:sz w:val="20"/>
+          <w:szCs w:val="20"/>
+          <w:lang w:val="en-US"/>
+        </w:rPr>
+        <w:t>payment_id</w:t>
+      </w:r>
+      <w:proofErr w:type="spellEnd"/>
+      <w:r>
+        <w:rPr>
+          <w:rFonts w:ascii="Verdana" w:eastAsia="Times New Roman" w:hAnsi="Verdana" w:cs="Times New Roman"/>
+          <w:color w:val="000000"/>
+          <w:sz w:val="20"/>
+          <w:szCs w:val="20"/>
+          <w:lang w:val="en-US"/>
+        </w:rPr>
+        <w:t>;</w:t>
       </w:r>
     </w:p>
     <w:p>
@@ -7998,7 +9236,29 @@
           <w:szCs w:val="20"/>
           <w:lang w:val="en-US"/>
         </w:rPr>
-        <w:t>INSERT INTO Delivery (city, street, number, postal_code, country)</w:t>
+        <w:t xml:space="preserve">INSERT INTO Delivery (city, street, number, </w:t>
+      </w:r>
+      <w:proofErr w:type="spellStart"/>
+      <w:r>
+        <w:rPr>
+          <w:rFonts w:ascii="Verdana" w:eastAsia="Times New Roman" w:hAnsi="Verdana" w:cs="Times New Roman"/>
+          <w:color w:val="000000"/>
+          <w:sz w:val="20"/>
+          <w:szCs w:val="20"/>
+          <w:lang w:val="en-US"/>
+        </w:rPr>
+        <w:t>postal_code</w:t>
+      </w:r>
+      <w:proofErr w:type="spellEnd"/>
+      <w:r>
+        <w:rPr>
+          <w:rFonts w:ascii="Verdana" w:eastAsia="Times New Roman" w:hAnsi="Verdana" w:cs="Times New Roman"/>
+          <w:color w:val="000000"/>
+          <w:sz w:val="20"/>
+          <w:szCs w:val="20"/>
+          <w:lang w:val="en-US"/>
+        </w:rPr>
+        <w:t>, country)</w:t>
       </w:r>
     </w:p>
     <w:p>
@@ -8023,7 +9283,29 @@
           <w:szCs w:val="20"/>
           <w:lang w:val="en-US"/>
         </w:rPr>
-        <w:t>VALUES (:city, :street, :number, :postal_code, :country);</w:t>
+        <w:t>VALUES (:city, :street, :number, :</w:t>
+      </w:r>
+      <w:proofErr w:type="spellStart"/>
+      <w:r>
+        <w:rPr>
+          <w:rFonts w:ascii="Verdana" w:eastAsia="Times New Roman" w:hAnsi="Verdana" w:cs="Times New Roman"/>
+          <w:color w:val="000000"/>
+          <w:sz w:val="20"/>
+          <w:szCs w:val="20"/>
+          <w:lang w:val="en-US"/>
+        </w:rPr>
+        <w:t>postal_code</w:t>
+      </w:r>
+      <w:proofErr w:type="spellEnd"/>
+      <w:r>
+        <w:rPr>
+          <w:rFonts w:ascii="Verdana" w:eastAsia="Times New Roman" w:hAnsi="Verdana" w:cs="Times New Roman"/>
+          <w:color w:val="000000"/>
+          <w:sz w:val="20"/>
+          <w:szCs w:val="20"/>
+          <w:lang w:val="en-US"/>
+        </w:rPr>
+        <w:t>, :country);</w:t>
       </w:r>
     </w:p>
     <w:p>
@@ -8113,7 +9395,51 @@
           <w:szCs w:val="20"/>
           <w:lang w:val="en-US"/>
         </w:rPr>
-        <w:t>UPDATE Delivery SET city = :city, street = :street, number = :number, postal_code = :postal_code, country = :country</w:t>
+        <w:t xml:space="preserve">UPDATE Delivery SET city = :city, street = :street, number = :number, </w:t>
+      </w:r>
+      <w:proofErr w:type="spellStart"/>
+      <w:r>
+        <w:rPr>
+          <w:rFonts w:ascii="Verdana" w:eastAsia="Times New Roman" w:hAnsi="Verdana" w:cs="Times New Roman"/>
+          <w:color w:val="000000"/>
+          <w:sz w:val="20"/>
+          <w:szCs w:val="20"/>
+          <w:lang w:val="en-US"/>
+        </w:rPr>
+        <w:t>postal_code</w:t>
+      </w:r>
+      <w:proofErr w:type="spellEnd"/>
+      <w:r>
+        <w:rPr>
+          <w:rFonts w:ascii="Verdana" w:eastAsia="Times New Roman" w:hAnsi="Verdana" w:cs="Times New Roman"/>
+          <w:color w:val="000000"/>
+          <w:sz w:val="20"/>
+          <w:szCs w:val="20"/>
+          <w:lang w:val="en-US"/>
+        </w:rPr>
+        <w:t xml:space="preserve"> = :</w:t>
+      </w:r>
+      <w:proofErr w:type="spellStart"/>
+      <w:r>
+        <w:rPr>
+          <w:rFonts w:ascii="Verdana" w:eastAsia="Times New Roman" w:hAnsi="Verdana" w:cs="Times New Roman"/>
+          <w:color w:val="000000"/>
+          <w:sz w:val="20"/>
+          <w:szCs w:val="20"/>
+          <w:lang w:val="en-US"/>
+        </w:rPr>
+        <w:t>postal_code</w:t>
+      </w:r>
+      <w:proofErr w:type="spellEnd"/>
+      <w:r>
+        <w:rPr>
+          <w:rFonts w:ascii="Verdana" w:eastAsia="Times New Roman" w:hAnsi="Verdana" w:cs="Times New Roman"/>
+          <w:color w:val="000000"/>
+          <w:sz w:val="20"/>
+          <w:szCs w:val="20"/>
+          <w:lang w:val="en-US"/>
+        </w:rPr>
+        <w:t>, country = :country</w:t>
       </w:r>
     </w:p>
     <w:p>
@@ -8138,7 +9464,51 @@
           <w:szCs w:val="20"/>
           <w:lang w:val="en-US"/>
         </w:rPr>
-        <w:t>WHERE delivery_id = :delivery_id;</w:t>
+        <w:t xml:space="preserve">WHERE </w:t>
+      </w:r>
+      <w:proofErr w:type="spellStart"/>
+      <w:r>
+        <w:rPr>
+          <w:rFonts w:ascii="Verdana" w:eastAsia="Times New Roman" w:hAnsi="Verdana" w:cs="Times New Roman"/>
+          <w:color w:val="000000"/>
+          <w:sz w:val="20"/>
+          <w:szCs w:val="20"/>
+          <w:lang w:val="en-US"/>
+        </w:rPr>
+        <w:t>delivery_id</w:t>
+      </w:r>
+      <w:proofErr w:type="spellEnd"/>
+      <w:r>
+        <w:rPr>
+          <w:rFonts w:ascii="Verdana" w:eastAsia="Times New Roman" w:hAnsi="Verdana" w:cs="Times New Roman"/>
+          <w:color w:val="000000"/>
+          <w:sz w:val="20"/>
+          <w:szCs w:val="20"/>
+          <w:lang w:val="en-US"/>
+        </w:rPr>
+        <w:t xml:space="preserve"> = :</w:t>
+      </w:r>
+      <w:proofErr w:type="spellStart"/>
+      <w:r>
+        <w:rPr>
+          <w:rFonts w:ascii="Verdana" w:eastAsia="Times New Roman" w:hAnsi="Verdana" w:cs="Times New Roman"/>
+          <w:color w:val="000000"/>
+          <w:sz w:val="20"/>
+          <w:szCs w:val="20"/>
+          <w:lang w:val="en-US"/>
+        </w:rPr>
+        <w:t>delivery_id</w:t>
+      </w:r>
+      <w:proofErr w:type="spellEnd"/>
+      <w:r>
+        <w:rPr>
+          <w:rFonts w:ascii="Verdana" w:eastAsia="Times New Roman" w:hAnsi="Verdana" w:cs="Times New Roman"/>
+          <w:color w:val="000000"/>
+          <w:sz w:val="20"/>
+          <w:szCs w:val="20"/>
+          <w:lang w:val="en-US"/>
+        </w:rPr>
+        <w:t>;</w:t>
       </w:r>
     </w:p>
     <w:p>
@@ -8433,10 +9803,10 @@
           <w:rFonts w:ascii="Times New Roman" w:eastAsia="Times New Roman" w:hAnsi="Times New Roman" w:cs="Times New Roman"/>
         </w:rPr>
         <w:drawing>
-          <wp:inline distT="0" distB="0" distL="0" distR="0" wp14:anchorId="7ACE99A5" wp14:editId="637FB473">
-            <wp:extent cx="5731510" cy="6102350"/>
+          <wp:inline distT="0" distB="0" distL="0" distR="0" wp14:anchorId="36D5DC49" wp14:editId="55FED3D7">
+            <wp:extent cx="5731510" cy="6156325"/>
             <wp:effectExtent l="0" t="0" r="2540" b="0"/>
-            <wp:docPr id="376978350" name="Obraz 1" descr="Obraz zawierający tekst, wizytówka, zrzut ekranu, design&#10;&#10;Opis wygenerowany automatycznie"/>
+            <wp:docPr id="503491082" name="Obraz 1" descr="Obraz zawierający tekst, wizytówka, zrzut ekranu, Czcionka&#10;&#10;Opis wygenerowany automatycznie"/>
             <wp:cNvGraphicFramePr>
               <a:graphicFrameLocks xmlns:a="http://schemas.openxmlformats.org/drawingml/2006/main" noChangeAspect="1"/>
             </wp:cNvGraphicFramePr>
@@ -8444,7 +9814,7 @@
               <a:graphicData uri="http://schemas.openxmlformats.org/drawingml/2006/picture">
                 <pic:pic xmlns:pic="http://schemas.openxmlformats.org/drawingml/2006/picture">
                   <pic:nvPicPr>
-                    <pic:cNvPr id="376978350" name="Obraz 1" descr="Obraz zawierający tekst, wizytówka, zrzut ekranu, design&#10;&#10;Opis wygenerowany automatycznie"/>
+                    <pic:cNvPr id="503491082" name="Obraz 1" descr="Obraz zawierający tekst, wizytówka, zrzut ekranu, Czcionka&#10;&#10;Opis wygenerowany automatycznie"/>
                     <pic:cNvPicPr/>
                   </pic:nvPicPr>
                   <pic:blipFill>
@@ -8456,7 +9826,7 @@
                   <pic:spPr>
                     <a:xfrm>
                       <a:off x="0" y="0"/>
-                      <a:ext cx="5731510" cy="6102350"/>
+                      <a:ext cx="5731510" cy="6156325"/>
                     </a:xfrm>
                     <a:prstGeom prst="rect">
                       <a:avLst/>
@@ -8472,6 +9842,136 @@
     <w:p>
       <w:pPr>
         <w:pStyle w:val="Akapitzlist"/>
+        <w:tabs>
+          <w:tab w:val="left" w:pos="826"/>
+        </w:tabs>
+        <w:spacing w:after="0" w:line="276" w:lineRule="auto"/>
+        <w:ind w:left="792"/>
+        <w:rPr>
+          <w:rFonts w:ascii="Times New Roman" w:eastAsia="Times New Roman" w:hAnsi="Times New Roman" w:cs="Times New Roman"/>
+        </w:rPr>
+      </w:pPr>
+    </w:p>
+    <w:p>
+      <w:pPr>
+        <w:pStyle w:val="Akapitzlist"/>
+        <w:tabs>
+          <w:tab w:val="left" w:pos="826"/>
+        </w:tabs>
+        <w:spacing w:after="0" w:line="276" w:lineRule="auto"/>
+        <w:ind w:left="792"/>
+        <w:rPr>
+          <w:rFonts w:ascii="Times New Roman" w:eastAsia="Times New Roman" w:hAnsi="Times New Roman" w:cs="Times New Roman"/>
+        </w:rPr>
+      </w:pPr>
+    </w:p>
+    <w:p>
+      <w:pPr>
+        <w:pStyle w:val="Akapitzlist"/>
+        <w:tabs>
+          <w:tab w:val="left" w:pos="826"/>
+        </w:tabs>
+        <w:spacing w:after="0" w:line="276" w:lineRule="auto"/>
+        <w:ind w:left="792"/>
+        <w:rPr>
+          <w:rFonts w:ascii="Times New Roman" w:eastAsia="Times New Roman" w:hAnsi="Times New Roman" w:cs="Times New Roman"/>
+        </w:rPr>
+      </w:pPr>
+    </w:p>
+    <w:p>
+      <w:pPr>
+        <w:pStyle w:val="Akapitzlist"/>
+        <w:tabs>
+          <w:tab w:val="left" w:pos="826"/>
+        </w:tabs>
+        <w:spacing w:after="0" w:line="276" w:lineRule="auto"/>
+        <w:ind w:left="792"/>
+        <w:rPr>
+          <w:rFonts w:ascii="Times New Roman" w:eastAsia="Times New Roman" w:hAnsi="Times New Roman" w:cs="Times New Roman"/>
+        </w:rPr>
+      </w:pPr>
+    </w:p>
+    <w:p>
+      <w:pPr>
+        <w:pStyle w:val="Akapitzlist"/>
+        <w:tabs>
+          <w:tab w:val="left" w:pos="826"/>
+        </w:tabs>
+        <w:spacing w:after="0" w:line="276" w:lineRule="auto"/>
+        <w:ind w:left="792"/>
+        <w:rPr>
+          <w:rFonts w:ascii="Times New Roman" w:eastAsia="Times New Roman" w:hAnsi="Times New Roman" w:cs="Times New Roman"/>
+        </w:rPr>
+      </w:pPr>
+    </w:p>
+    <w:p>
+      <w:pPr>
+        <w:pStyle w:val="Akapitzlist"/>
+        <w:tabs>
+          <w:tab w:val="left" w:pos="826"/>
+        </w:tabs>
+        <w:spacing w:after="0" w:line="276" w:lineRule="auto"/>
+        <w:ind w:left="792"/>
+        <w:rPr>
+          <w:rFonts w:ascii="Times New Roman" w:eastAsia="Times New Roman" w:hAnsi="Times New Roman" w:cs="Times New Roman"/>
+        </w:rPr>
+      </w:pPr>
+    </w:p>
+    <w:p>
+      <w:pPr>
+        <w:pStyle w:val="Akapitzlist"/>
+        <w:tabs>
+          <w:tab w:val="left" w:pos="826"/>
+        </w:tabs>
+        <w:spacing w:after="0" w:line="276" w:lineRule="auto"/>
+        <w:ind w:left="792"/>
+        <w:rPr>
+          <w:rFonts w:ascii="Times New Roman" w:eastAsia="Times New Roman" w:hAnsi="Times New Roman" w:cs="Times New Roman"/>
+        </w:rPr>
+      </w:pPr>
+    </w:p>
+    <w:p>
+      <w:pPr>
+        <w:pStyle w:val="Akapitzlist"/>
+        <w:tabs>
+          <w:tab w:val="left" w:pos="826"/>
+        </w:tabs>
+        <w:spacing w:after="0" w:line="276" w:lineRule="auto"/>
+        <w:ind w:left="792"/>
+        <w:rPr>
+          <w:rFonts w:ascii="Times New Roman" w:eastAsia="Times New Roman" w:hAnsi="Times New Roman" w:cs="Times New Roman"/>
+        </w:rPr>
+      </w:pPr>
+    </w:p>
+    <w:p>
+      <w:pPr>
+        <w:pStyle w:val="Akapitzlist"/>
+        <w:tabs>
+          <w:tab w:val="left" w:pos="826"/>
+        </w:tabs>
+        <w:spacing w:after="0" w:line="276" w:lineRule="auto"/>
+        <w:ind w:left="792"/>
+        <w:rPr>
+          <w:rFonts w:ascii="Times New Roman" w:eastAsia="Times New Roman" w:hAnsi="Times New Roman" w:cs="Times New Roman"/>
+        </w:rPr>
+      </w:pPr>
+    </w:p>
+    <w:p>
+      <w:pPr>
+        <w:pStyle w:val="Akapitzlist"/>
+        <w:tabs>
+          <w:tab w:val="left" w:pos="826"/>
+        </w:tabs>
+        <w:spacing w:after="0" w:line="276" w:lineRule="auto"/>
+        <w:ind w:left="792"/>
+        <w:rPr>
+          <w:rFonts w:ascii="Times New Roman" w:eastAsia="Times New Roman" w:hAnsi="Times New Roman" w:cs="Times New Roman"/>
+        </w:rPr>
+      </w:pPr>
+    </w:p>
+    <w:p>
+      <w:pPr>
+        <w:pStyle w:val="Akapitzlist"/>
         <w:numPr>
           <w:ilvl w:val="1"/>
           <w:numId w:val="58"/>
@@ -8488,7 +9988,61 @@
         <w:rPr>
           <w:rFonts w:ascii="Times New Roman" w:eastAsia="Times New Roman" w:hAnsi="Times New Roman" w:cs="Times New Roman"/>
         </w:rPr>
+        <w:lastRenderedPageBreak/>
         <w:t>Zarządzanie kontem</w:t>
+      </w:r>
+    </w:p>
+    <w:p>
+      <w:pPr>
+        <w:pStyle w:val="Akapitzlist"/>
+        <w:tabs>
+          <w:tab w:val="left" w:pos="826"/>
+        </w:tabs>
+        <w:spacing w:after="0" w:line="276" w:lineRule="auto"/>
+        <w:ind w:left="792"/>
+        <w:rPr>
+          <w:rFonts w:ascii="Times New Roman" w:eastAsia="Times New Roman" w:hAnsi="Times New Roman" w:cs="Times New Roman"/>
+        </w:rPr>
+      </w:pPr>
+      <w:r>
+        <w:rPr>
+          <w:rFonts w:ascii="Times New Roman" w:eastAsia="Times New Roman" w:hAnsi="Times New Roman" w:cs="Times New Roman"/>
+        </w:rPr>
+        <w:drawing>
+          <wp:inline distT="0" distB="0" distL="0" distR="0" wp14:anchorId="42624B0A" wp14:editId="48A3406A">
+            <wp:extent cx="5731510" cy="4427220"/>
+            <wp:effectExtent l="0" t="0" r="2540" b="0"/>
+            <wp:docPr id="710898513" name="Obraz 1" descr="Obraz zawierający tekst, zrzut ekranu, linia, Prostokąt&#10;&#10;Opis wygenerowany automatycznie"/>
+            <wp:cNvGraphicFramePr>
+              <a:graphicFrameLocks xmlns:a="http://schemas.openxmlformats.org/drawingml/2006/main" noChangeAspect="1"/>
+            </wp:cNvGraphicFramePr>
+            <a:graphic xmlns:a="http://schemas.openxmlformats.org/drawingml/2006/main">
+              <a:graphicData uri="http://schemas.openxmlformats.org/drawingml/2006/picture">
+                <pic:pic xmlns:pic="http://schemas.openxmlformats.org/drawingml/2006/picture">
+                  <pic:nvPicPr>
+                    <pic:cNvPr id="710898513" name="Obraz 1" descr="Obraz zawierający tekst, zrzut ekranu, linia, Prostokąt&#10;&#10;Opis wygenerowany automatycznie"/>
+                    <pic:cNvPicPr/>
+                  </pic:nvPicPr>
+                  <pic:blipFill>
+                    <a:blip r:embed="rId9"/>
+                    <a:stretch>
+                      <a:fillRect/>
+                    </a:stretch>
+                  </pic:blipFill>
+                  <pic:spPr>
+                    <a:xfrm>
+                      <a:off x="0" y="0"/>
+                      <a:ext cx="5731510" cy="4427220"/>
+                    </a:xfrm>
+                    <a:prstGeom prst="rect">
+                      <a:avLst/>
+                    </a:prstGeom>
+                  </pic:spPr>
+                </pic:pic>
+              </a:graphicData>
+            </a:graphic>
+          </wp:inline>
+        </w:drawing>
       </w:r>
     </w:p>
     <w:p>
@@ -8516,6 +10070,59 @@
     <w:p>
       <w:pPr>
         <w:pStyle w:val="Akapitzlist"/>
+        <w:tabs>
+          <w:tab w:val="left" w:pos="826"/>
+        </w:tabs>
+        <w:spacing w:after="0" w:line="276" w:lineRule="auto"/>
+        <w:ind w:left="792"/>
+        <w:rPr>
+          <w:rFonts w:ascii="Times New Roman" w:eastAsia="Times New Roman" w:hAnsi="Times New Roman" w:cs="Times New Roman"/>
+        </w:rPr>
+      </w:pPr>
+      <w:r>
+        <w:rPr>
+          <w:rFonts w:ascii="Times New Roman" w:eastAsia="Times New Roman" w:hAnsi="Times New Roman" w:cs="Times New Roman"/>
+        </w:rPr>
+        <w:drawing>
+          <wp:inline distT="0" distB="0" distL="0" distR="0" wp14:anchorId="77E09A55" wp14:editId="04FD68BB">
+            <wp:extent cx="5731510" cy="4038600"/>
+            <wp:effectExtent l="0" t="0" r="2540" b="0"/>
+            <wp:docPr id="104084746" name="Obraz 1" descr="Obraz zawierający tekst, zrzut ekranu, wizytówka, Czcionka&#10;&#10;Opis wygenerowany automatycznie"/>
+            <wp:cNvGraphicFramePr>
+              <a:graphicFrameLocks xmlns:a="http://schemas.openxmlformats.org/drawingml/2006/main" noChangeAspect="1"/>
+            </wp:cNvGraphicFramePr>
+            <a:graphic xmlns:a="http://schemas.openxmlformats.org/drawingml/2006/main">
+              <a:graphicData uri="http://schemas.openxmlformats.org/drawingml/2006/picture">
+                <pic:pic xmlns:pic="http://schemas.openxmlformats.org/drawingml/2006/picture">
+                  <pic:nvPicPr>
+                    <pic:cNvPr id="104084746" name="Obraz 1" descr="Obraz zawierający tekst, zrzut ekranu, wizytówka, Czcionka&#10;&#10;Opis wygenerowany automatycznie"/>
+                    <pic:cNvPicPr/>
+                  </pic:nvPicPr>
+                  <pic:blipFill>
+                    <a:blip r:embed="rId10"/>
+                    <a:stretch>
+                      <a:fillRect/>
+                    </a:stretch>
+                  </pic:blipFill>
+                  <pic:spPr>
+                    <a:xfrm>
+                      <a:off x="0" y="0"/>
+                      <a:ext cx="5731510" cy="4038600"/>
+                    </a:xfrm>
+                    <a:prstGeom prst="rect">
+                      <a:avLst/>
+                    </a:prstGeom>
+                  </pic:spPr>
+                </pic:pic>
+              </a:graphicData>
+            </a:graphic>
+          </wp:inline>
+        </w:drawing>
+      </w:r>
+    </w:p>
+    <w:p>
+      <w:pPr>
+        <w:pStyle w:val="Akapitzlist"/>
         <w:numPr>
           <w:ilvl w:val="1"/>
           <w:numId w:val="58"/>
@@ -8532,8 +10139,283 @@
         <w:rPr>
           <w:rFonts w:ascii="Times New Roman" w:eastAsia="Times New Roman" w:hAnsi="Times New Roman" w:cs="Times New Roman"/>
         </w:rPr>
+        <w:lastRenderedPageBreak/>
         <w:t>Zarządzanie koszykiem</w:t>
       </w:r>
+    </w:p>
+    <w:p>
+      <w:pPr>
+        <w:pStyle w:val="Akapitzlist"/>
+        <w:tabs>
+          <w:tab w:val="left" w:pos="826"/>
+        </w:tabs>
+        <w:spacing w:after="0" w:line="276" w:lineRule="auto"/>
+        <w:ind w:left="792"/>
+        <w:rPr>
+          <w:rFonts w:ascii="Times New Roman" w:eastAsia="Times New Roman" w:hAnsi="Times New Roman" w:cs="Times New Roman"/>
+        </w:rPr>
+      </w:pPr>
+      <w:r>
+        <w:rPr>
+          <w:rFonts w:ascii="Times New Roman" w:eastAsia="Times New Roman" w:hAnsi="Times New Roman" w:cs="Times New Roman"/>
+        </w:rPr>
+        <w:drawing>
+          <wp:inline distT="0" distB="0" distL="0" distR="0" wp14:anchorId="2CEFB00A" wp14:editId="02414B20">
+            <wp:extent cx="4201111" cy="5363323"/>
+            <wp:effectExtent l="0" t="0" r="9525" b="8890"/>
+            <wp:docPr id="1900893173" name="Obraz 1" descr="Obraz zawierający tekst, zrzut ekranu, Równolegle, linia&#10;&#10;Opis wygenerowany automatycznie"/>
+            <wp:cNvGraphicFramePr>
+              <a:graphicFrameLocks xmlns:a="http://schemas.openxmlformats.org/drawingml/2006/main" noChangeAspect="1"/>
+            </wp:cNvGraphicFramePr>
+            <a:graphic xmlns:a="http://schemas.openxmlformats.org/drawingml/2006/main">
+              <a:graphicData uri="http://schemas.openxmlformats.org/drawingml/2006/picture">
+                <pic:pic xmlns:pic="http://schemas.openxmlformats.org/drawingml/2006/picture">
+                  <pic:nvPicPr>
+                    <pic:cNvPr id="1900893173" name="Obraz 1" descr="Obraz zawierający tekst, zrzut ekranu, Równolegle, linia&#10;&#10;Opis wygenerowany automatycznie"/>
+                    <pic:cNvPicPr/>
+                  </pic:nvPicPr>
+                  <pic:blipFill>
+                    <a:blip r:embed="rId11"/>
+                    <a:stretch>
+                      <a:fillRect/>
+                    </a:stretch>
+                  </pic:blipFill>
+                  <pic:spPr>
+                    <a:xfrm>
+                      <a:off x="0" y="0"/>
+                      <a:ext cx="4201111" cy="5363323"/>
+                    </a:xfrm>
+                    <a:prstGeom prst="rect">
+                      <a:avLst/>
+                    </a:prstGeom>
+                  </pic:spPr>
+                </pic:pic>
+              </a:graphicData>
+            </a:graphic>
+          </wp:inline>
+        </w:drawing>
+      </w:r>
+    </w:p>
+    <w:p>
+      <w:pPr>
+        <w:pStyle w:val="Akapitzlist"/>
+        <w:tabs>
+          <w:tab w:val="left" w:pos="826"/>
+        </w:tabs>
+        <w:spacing w:after="0" w:line="276" w:lineRule="auto"/>
+        <w:ind w:left="792"/>
+        <w:rPr>
+          <w:rFonts w:ascii="Times New Roman" w:eastAsia="Times New Roman" w:hAnsi="Times New Roman" w:cs="Times New Roman"/>
+        </w:rPr>
+      </w:pPr>
+    </w:p>
+    <w:p>
+      <w:pPr>
+        <w:pStyle w:val="Akapitzlist"/>
+        <w:tabs>
+          <w:tab w:val="left" w:pos="826"/>
+        </w:tabs>
+        <w:spacing w:after="0" w:line="276" w:lineRule="auto"/>
+        <w:ind w:left="792"/>
+        <w:rPr>
+          <w:rFonts w:ascii="Times New Roman" w:eastAsia="Times New Roman" w:hAnsi="Times New Roman" w:cs="Times New Roman"/>
+        </w:rPr>
+      </w:pPr>
+    </w:p>
+    <w:p>
+      <w:pPr>
+        <w:pStyle w:val="Akapitzlist"/>
+        <w:tabs>
+          <w:tab w:val="left" w:pos="826"/>
+        </w:tabs>
+        <w:spacing w:after="0" w:line="276" w:lineRule="auto"/>
+        <w:ind w:left="792"/>
+        <w:rPr>
+          <w:rFonts w:ascii="Times New Roman" w:eastAsia="Times New Roman" w:hAnsi="Times New Roman" w:cs="Times New Roman"/>
+        </w:rPr>
+      </w:pPr>
+    </w:p>
+    <w:p>
+      <w:pPr>
+        <w:pStyle w:val="Akapitzlist"/>
+        <w:tabs>
+          <w:tab w:val="left" w:pos="826"/>
+        </w:tabs>
+        <w:spacing w:after="0" w:line="276" w:lineRule="auto"/>
+        <w:ind w:left="792"/>
+        <w:rPr>
+          <w:rFonts w:ascii="Times New Roman" w:eastAsia="Times New Roman" w:hAnsi="Times New Roman" w:cs="Times New Roman"/>
+        </w:rPr>
+      </w:pPr>
+    </w:p>
+    <w:p>
+      <w:pPr>
+        <w:pStyle w:val="Akapitzlist"/>
+        <w:tabs>
+          <w:tab w:val="left" w:pos="826"/>
+        </w:tabs>
+        <w:spacing w:after="0" w:line="276" w:lineRule="auto"/>
+        <w:ind w:left="792"/>
+        <w:rPr>
+          <w:rFonts w:ascii="Times New Roman" w:eastAsia="Times New Roman" w:hAnsi="Times New Roman" w:cs="Times New Roman"/>
+        </w:rPr>
+      </w:pPr>
+    </w:p>
+    <w:p>
+      <w:pPr>
+        <w:pStyle w:val="Akapitzlist"/>
+        <w:tabs>
+          <w:tab w:val="left" w:pos="826"/>
+        </w:tabs>
+        <w:spacing w:after="0" w:line="276" w:lineRule="auto"/>
+        <w:ind w:left="792"/>
+        <w:rPr>
+          <w:rFonts w:ascii="Times New Roman" w:eastAsia="Times New Roman" w:hAnsi="Times New Roman" w:cs="Times New Roman"/>
+        </w:rPr>
+      </w:pPr>
+    </w:p>
+    <w:p>
+      <w:pPr>
+        <w:pStyle w:val="Akapitzlist"/>
+        <w:tabs>
+          <w:tab w:val="left" w:pos="826"/>
+        </w:tabs>
+        <w:spacing w:after="0" w:line="276" w:lineRule="auto"/>
+        <w:ind w:left="792"/>
+        <w:rPr>
+          <w:rFonts w:ascii="Times New Roman" w:eastAsia="Times New Roman" w:hAnsi="Times New Roman" w:cs="Times New Roman"/>
+        </w:rPr>
+      </w:pPr>
+    </w:p>
+    <w:p>
+      <w:pPr>
+        <w:pStyle w:val="Akapitzlist"/>
+        <w:tabs>
+          <w:tab w:val="left" w:pos="826"/>
+        </w:tabs>
+        <w:spacing w:after="0" w:line="276" w:lineRule="auto"/>
+        <w:ind w:left="792"/>
+        <w:rPr>
+          <w:rFonts w:ascii="Times New Roman" w:eastAsia="Times New Roman" w:hAnsi="Times New Roman" w:cs="Times New Roman"/>
+        </w:rPr>
+      </w:pPr>
+    </w:p>
+    <w:p>
+      <w:pPr>
+        <w:pStyle w:val="Akapitzlist"/>
+        <w:tabs>
+          <w:tab w:val="left" w:pos="826"/>
+        </w:tabs>
+        <w:spacing w:after="0" w:line="276" w:lineRule="auto"/>
+        <w:ind w:left="792"/>
+        <w:rPr>
+          <w:rFonts w:ascii="Times New Roman" w:eastAsia="Times New Roman" w:hAnsi="Times New Roman" w:cs="Times New Roman"/>
+        </w:rPr>
+      </w:pPr>
+    </w:p>
+    <w:p>
+      <w:pPr>
+        <w:pStyle w:val="Akapitzlist"/>
+        <w:tabs>
+          <w:tab w:val="left" w:pos="826"/>
+        </w:tabs>
+        <w:spacing w:after="0" w:line="276" w:lineRule="auto"/>
+        <w:ind w:left="792"/>
+        <w:rPr>
+          <w:rFonts w:ascii="Times New Roman" w:eastAsia="Times New Roman" w:hAnsi="Times New Roman" w:cs="Times New Roman"/>
+        </w:rPr>
+      </w:pPr>
+    </w:p>
+    <w:p>
+      <w:pPr>
+        <w:pStyle w:val="Akapitzlist"/>
+        <w:tabs>
+          <w:tab w:val="left" w:pos="826"/>
+        </w:tabs>
+        <w:spacing w:after="0" w:line="276" w:lineRule="auto"/>
+        <w:ind w:left="792"/>
+        <w:rPr>
+          <w:rFonts w:ascii="Times New Roman" w:eastAsia="Times New Roman" w:hAnsi="Times New Roman" w:cs="Times New Roman"/>
+        </w:rPr>
+      </w:pPr>
+    </w:p>
+    <w:p>
+      <w:pPr>
+        <w:pStyle w:val="Akapitzlist"/>
+        <w:tabs>
+          <w:tab w:val="left" w:pos="826"/>
+        </w:tabs>
+        <w:spacing w:after="0" w:line="276" w:lineRule="auto"/>
+        <w:ind w:left="792"/>
+        <w:rPr>
+          <w:rFonts w:ascii="Times New Roman" w:eastAsia="Times New Roman" w:hAnsi="Times New Roman" w:cs="Times New Roman"/>
+        </w:rPr>
+      </w:pPr>
+    </w:p>
+    <w:p>
+      <w:pPr>
+        <w:pStyle w:val="Akapitzlist"/>
+        <w:tabs>
+          <w:tab w:val="left" w:pos="826"/>
+        </w:tabs>
+        <w:spacing w:after="0" w:line="276" w:lineRule="auto"/>
+        <w:ind w:left="792"/>
+        <w:rPr>
+          <w:rFonts w:ascii="Times New Roman" w:eastAsia="Times New Roman" w:hAnsi="Times New Roman" w:cs="Times New Roman"/>
+        </w:rPr>
+      </w:pPr>
+    </w:p>
+    <w:p>
+      <w:pPr>
+        <w:pStyle w:val="Akapitzlist"/>
+        <w:tabs>
+          <w:tab w:val="left" w:pos="826"/>
+        </w:tabs>
+        <w:spacing w:after="0" w:line="276" w:lineRule="auto"/>
+        <w:ind w:left="792"/>
+        <w:rPr>
+          <w:rFonts w:ascii="Times New Roman" w:eastAsia="Times New Roman" w:hAnsi="Times New Roman" w:cs="Times New Roman"/>
+        </w:rPr>
+      </w:pPr>
+    </w:p>
+    <w:p>
+      <w:pPr>
+        <w:pStyle w:val="Akapitzlist"/>
+        <w:tabs>
+          <w:tab w:val="left" w:pos="826"/>
+        </w:tabs>
+        <w:spacing w:after="0" w:line="276" w:lineRule="auto"/>
+        <w:ind w:left="792"/>
+        <w:rPr>
+          <w:rFonts w:ascii="Times New Roman" w:eastAsia="Times New Roman" w:hAnsi="Times New Roman" w:cs="Times New Roman"/>
+        </w:rPr>
+      </w:pPr>
+    </w:p>
+    <w:p>
+      <w:pPr>
+        <w:pStyle w:val="Akapitzlist"/>
+        <w:tabs>
+          <w:tab w:val="left" w:pos="826"/>
+        </w:tabs>
+        <w:spacing w:after="0" w:line="276" w:lineRule="auto"/>
+        <w:ind w:left="792"/>
+        <w:rPr>
+          <w:rFonts w:ascii="Times New Roman" w:eastAsia="Times New Roman" w:hAnsi="Times New Roman" w:cs="Times New Roman"/>
+        </w:rPr>
+      </w:pPr>
+    </w:p>
+    <w:p>
+      <w:pPr>
+        <w:pStyle w:val="Akapitzlist"/>
+        <w:tabs>
+          <w:tab w:val="left" w:pos="826"/>
+        </w:tabs>
+        <w:spacing w:after="0" w:line="276" w:lineRule="auto"/>
+        <w:ind w:left="792"/>
+        <w:rPr>
+          <w:rFonts w:ascii="Times New Roman" w:eastAsia="Times New Roman" w:hAnsi="Times New Roman" w:cs="Times New Roman"/>
+        </w:rPr>
+      </w:pPr>
     </w:p>
     <w:p>
       <w:pPr>
@@ -8554,7 +10436,61 @@
         <w:rPr>
           <w:rFonts w:ascii="Times New Roman" w:eastAsia="Times New Roman" w:hAnsi="Times New Roman" w:cs="Times New Roman"/>
         </w:rPr>
+        <w:lastRenderedPageBreak/>
         <w:t>Przeglądanie artykułów</w:t>
+      </w:r>
+    </w:p>
+    <w:p>
+      <w:pPr>
+        <w:pStyle w:val="Akapitzlist"/>
+        <w:tabs>
+          <w:tab w:val="left" w:pos="826"/>
+        </w:tabs>
+        <w:spacing w:after="0" w:line="276" w:lineRule="auto"/>
+        <w:ind w:left="792"/>
+        <w:rPr>
+          <w:rFonts w:ascii="Times New Roman" w:eastAsia="Times New Roman" w:hAnsi="Times New Roman" w:cs="Times New Roman"/>
+        </w:rPr>
+      </w:pPr>
+      <w:r>
+        <w:rPr>
+          <w:rFonts w:ascii="Times New Roman" w:eastAsia="Times New Roman" w:hAnsi="Times New Roman" w:cs="Times New Roman"/>
+        </w:rPr>
+        <w:drawing>
+          <wp:inline distT="0" distB="0" distL="0" distR="0" wp14:anchorId="0BA60E8C" wp14:editId="67632052">
+            <wp:extent cx="5731510" cy="5831205"/>
+            <wp:effectExtent l="0" t="0" r="2540" b="0"/>
+            <wp:docPr id="148812265" name="Obraz 1" descr="Obraz zawierający tekst, zrzut ekranu, Równolegle, linia&#10;&#10;Opis wygenerowany automatycznie"/>
+            <wp:cNvGraphicFramePr>
+              <a:graphicFrameLocks xmlns:a="http://schemas.openxmlformats.org/drawingml/2006/main" noChangeAspect="1"/>
+            </wp:cNvGraphicFramePr>
+            <a:graphic xmlns:a="http://schemas.openxmlformats.org/drawingml/2006/main">
+              <a:graphicData uri="http://schemas.openxmlformats.org/drawingml/2006/picture">
+                <pic:pic xmlns:pic="http://schemas.openxmlformats.org/drawingml/2006/picture">
+                  <pic:nvPicPr>
+                    <pic:cNvPr id="148812265" name="Obraz 1" descr="Obraz zawierający tekst, zrzut ekranu, Równolegle, linia&#10;&#10;Opis wygenerowany automatycznie"/>
+                    <pic:cNvPicPr/>
+                  </pic:nvPicPr>
+                  <pic:blipFill>
+                    <a:blip r:embed="rId12"/>
+                    <a:stretch>
+                      <a:fillRect/>
+                    </a:stretch>
+                  </pic:blipFill>
+                  <pic:spPr>
+                    <a:xfrm>
+                      <a:off x="0" y="0"/>
+                      <a:ext cx="5731510" cy="5831205"/>
+                    </a:xfrm>
+                    <a:prstGeom prst="rect">
+                      <a:avLst/>
+                    </a:prstGeom>
+                  </pic:spPr>
+                </pic:pic>
+              </a:graphicData>
+            </a:graphic>
+          </wp:inline>
+        </w:drawing>
       </w:r>
     </w:p>
     <w:p>

</xml_diff>